<commit_message>
created UAT test sheet for bug #2
</commit_message>
<xml_diff>
--- a/debugging_docs/UAT.docx
+++ b/debugging_docs/UAT.docx
@@ -128,7 +128,13 @@
               <w:spacing w:before="0"/>
             </w:pPr>
             <w:r>
-              <w:t>Create a Guest</w:t>
+              <w:t xml:space="preserve">Register </w:t>
+            </w:r>
+            <w:r>
+              <w:t xml:space="preserve">&amp; </w:t>
+            </w:r>
+            <w:r>
+              <w:t>Book a guest into a room</w:t>
             </w:r>
           </w:p>
         </w:tc>
@@ -515,9 +521,15 @@
         <w:t xml:space="preserve"> 1092018101</w:t>
       </w:r>
       <w:r>
-        <w:t xml:space="preserve"> for room number  101</w:t>
+        <w:t xml:space="preserve"> for room </w:t>
       </w:r>
+      <w:proofErr w:type="gramStart"/>
+      <w:r>
+        <w:t>number  101</w:t>
+      </w:r>
+      <w:proofErr w:type="gramEnd"/>
     </w:p>
+    <w:p/>
     <w:tbl>
       <w:tblPr>
         <w:tblStyle w:val="TableGrid8"/>
@@ -593,11 +605,7 @@
         </w:tc>
       </w:tr>
     </w:tbl>
-    <w:p>
-      <w:r>
-        <w:t>Create a service charge</w:t>
-      </w:r>
-    </w:p>
+    <w:p/>
     <w:tbl>
       <w:tblPr>
         <w:tblStyle w:val="TableGrid8"/>
@@ -903,9 +911,10 @@
           <w:ilvl w:val="0"/>
           <w:numId w:val="33"/>
         </w:numPr>
-        <w:spacing w:before="0" w:after="0"/>
+        <w:spacing w:before="0"/>
         <w:rPr>
           <w:rFonts w:ascii="Arial" w:hAnsi="Arial"/>
+          <w:b/>
           <w:szCs w:val="22"/>
         </w:rPr>
       </w:pPr>
@@ -914,21 +923,26 @@
           <w:rFonts w:ascii="Arial" w:hAnsi="Arial"/>
           <w:szCs w:val="22"/>
         </w:rPr>
-        <w:t xml:space="preserve">Create a </w:t>
+        <w:t>Create a Service Charge</w:t>
       </w:r>
+    </w:p>
+    <w:p>
+      <w:pPr>
+        <w:spacing w:before="0"/>
+        <w:rPr>
+          <w:b/>
+          <w:i/>
+          <w:sz w:val="22"/>
+          <w:szCs w:val="22"/>
+        </w:rPr>
+      </w:pPr>
       <w:r>
         <w:rPr>
-          <w:rFonts w:ascii="Arial" w:hAnsi="Arial"/>
+          <w:b/>
+          <w:i/>
           <w:szCs w:val="22"/>
         </w:rPr>
-        <w:t xml:space="preserve">service charge </w:t>
-      </w:r>
-      <w:r>
-        <w:rPr>
-          <w:rFonts w:ascii="Arial" w:hAnsi="Arial"/>
-          <w:szCs w:val="22"/>
-        </w:rPr>
-        <w:t>to the booking</w:t>
+        <w:br w:type="page"/>
       </w:r>
     </w:p>
     <w:p>
@@ -938,204 +952,43 @@
         <w:rPr>
           <w:rFonts w:ascii="Arial" w:hAnsi="Arial"/>
           <w:b/>
-          <w:szCs w:val="22"/>
-        </w:rPr>
-      </w:pPr>
-    </w:p>
-    <w:p>
-      <w:pPr>
-        <w:pStyle w:val="bp"/>
-        <w:spacing w:before="0" w:after="0"/>
-        <w:rPr>
-          <w:rFonts w:ascii="Arial" w:hAnsi="Arial"/>
+          <w:i/>
           <w:szCs w:val="22"/>
         </w:rPr>
       </w:pPr>
       <w:r>
         <w:rPr>
           <w:rFonts w:ascii="Arial" w:hAnsi="Arial"/>
+          <w:b/>
+          <w:i/>
           <w:szCs w:val="22"/>
         </w:rPr>
+        <w:lastRenderedPageBreak/>
         <w:t>Data required:</w:t>
       </w:r>
     </w:p>
     <w:p>
       <w:pPr>
-        <w:pStyle w:val="bp"/>
-        <w:spacing w:before="0" w:after="0"/>
+        <w:pStyle w:val="Heading3"/>
+        <w:numPr>
+          <w:ilvl w:val="0"/>
+          <w:numId w:val="34"/>
+        </w:numPr>
         <w:rPr>
-          <w:rFonts w:ascii="Arial" w:hAnsi="Arial"/>
-          <w:szCs w:val="22"/>
+          <w:b w:val="0"/>
+          <w:i w:val="0"/>
+          <w:sz w:val="20"/>
         </w:rPr>
       </w:pPr>
+      <w:r>
+        <w:rPr>
+          <w:b w:val="0"/>
+          <w:i w:val="0"/>
+          <w:sz w:val="20"/>
+        </w:rPr>
+        <w:t>No additional Details Required</w:t>
+      </w:r>
     </w:p>
-    <w:tbl>
-      <w:tblPr>
-        <w:tblStyle w:val="TableGrid8"/>
-        <w:tblW w:w="5000" w:type="pct"/>
-        <w:tblLook w:val="04A0" w:firstRow="1" w:lastRow="0" w:firstColumn="1" w:lastColumn="0" w:noHBand="0" w:noVBand="1"/>
-      </w:tblPr>
-      <w:tblGrid>
-        <w:gridCol w:w="4259"/>
-        <w:gridCol w:w="4365"/>
-      </w:tblGrid>
-      <w:tr>
-        <w:trPr>
-          <w:cnfStyle w:val="100000000000" w:firstRow="1" w:lastRow="0" w:firstColumn="0" w:lastColumn="0" w:oddVBand="0" w:evenVBand="0" w:oddHBand="0" w:evenHBand="0" w:firstRowFirstColumn="0" w:firstRowLastColumn="0" w:lastRowFirstColumn="0" w:lastRowLastColumn="0"/>
-        </w:trPr>
-        <w:tc>
-          <w:tcPr>
-            <w:tcW w:w="2469" w:type="pct"/>
-            <w:hideMark/>
-          </w:tcPr>
-          <w:p>
-            <w:pPr>
-              <w:spacing w:before="0"/>
-              <w:rPr>
-                <w:rFonts w:ascii="Calibri" w:hAnsi="Calibri"/>
-                <w:szCs w:val="22"/>
-              </w:rPr>
-            </w:pPr>
-            <w:r>
-              <w:t>Create Service Charge</w:t>
-            </w:r>
-          </w:p>
-        </w:tc>
-        <w:tc>
-          <w:tcPr>
-            <w:tcW w:w="2531" w:type="pct"/>
-            <w:hideMark/>
-          </w:tcPr>
-          <w:p>
-            <w:pPr>
-              <w:spacing w:before="0"/>
-              <w:jc w:val="center"/>
-              <w:rPr>
-                <w:b w:val="0"/>
-              </w:rPr>
-            </w:pPr>
-          </w:p>
-        </w:tc>
-      </w:tr>
-      <w:tr>
-        <w:tc>
-          <w:tcPr>
-            <w:tcW w:w="2469" w:type="pct"/>
-          </w:tcPr>
-          <w:p>
-            <w:pPr>
-              <w:spacing w:before="0"/>
-            </w:pPr>
-            <w:r>
-              <w:t>Room Number</w:t>
-            </w:r>
-          </w:p>
-        </w:tc>
-        <w:tc>
-          <w:tcPr>
-            <w:tcW w:w="2531" w:type="pct"/>
-          </w:tcPr>
-          <w:p>
-            <w:pPr>
-              <w:spacing w:before="0"/>
-              <w:jc w:val="center"/>
-            </w:pPr>
-            <w:r>
-              <w:t>101</w:t>
-            </w:r>
-          </w:p>
-        </w:tc>
-      </w:tr>
-      <w:tr>
-        <w:tc>
-          <w:tcPr>
-            <w:tcW w:w="2469" w:type="pct"/>
-          </w:tcPr>
-          <w:p>
-            <w:pPr>
-              <w:spacing w:before="0"/>
-            </w:pPr>
-            <w:r>
-              <w:t>Card Type</w:t>
-            </w:r>
-          </w:p>
-        </w:tc>
-        <w:tc>
-          <w:tcPr>
-            <w:tcW w:w="2531" w:type="pct"/>
-          </w:tcPr>
-          <w:p>
-            <w:pPr>
-              <w:spacing w:before="0"/>
-              <w:jc w:val="center"/>
-            </w:pPr>
-            <w:r>
-              <w:t>V</w:t>
-            </w:r>
-          </w:p>
-        </w:tc>
-      </w:tr>
-      <w:tr>
-        <w:tc>
-          <w:tcPr>
-            <w:tcW w:w="2469" w:type="pct"/>
-          </w:tcPr>
-          <w:p>
-            <w:pPr>
-              <w:spacing w:before="0"/>
-            </w:pPr>
-            <w:r>
-              <w:t>Card Number</w:t>
-            </w:r>
-          </w:p>
-        </w:tc>
-        <w:tc>
-          <w:tcPr>
-            <w:tcW w:w="2531" w:type="pct"/>
-          </w:tcPr>
-          <w:p>
-            <w:pPr>
-              <w:spacing w:before="0"/>
-              <w:jc w:val="center"/>
-            </w:pPr>
-            <w:r>
-              <w:t>1</w:t>
-            </w:r>
-          </w:p>
-        </w:tc>
-      </w:tr>
-      <w:tr>
-        <w:tc>
-          <w:tcPr>
-            <w:tcW w:w="2469" w:type="pct"/>
-          </w:tcPr>
-          <w:p>
-            <w:pPr>
-              <w:spacing w:before="0"/>
-              <w:jc w:val="center"/>
-            </w:pPr>
-            <w:r>
-              <w:lastRenderedPageBreak/>
-              <w:t>Card CCV</w:t>
-            </w:r>
-          </w:p>
-        </w:tc>
-        <w:tc>
-          <w:tcPr>
-            <w:tcW w:w="2531" w:type="pct"/>
-          </w:tcPr>
-          <w:p>
-            <w:pPr>
-              <w:spacing w:before="0"/>
-              <w:jc w:val="center"/>
-            </w:pPr>
-            <w:r>
-              <w:t>1</w:t>
-            </w:r>
-          </w:p>
-        </w:tc>
-      </w:tr>
-    </w:tbl>
     <w:p>
       <w:pPr>
         <w:pStyle w:val="Heading3"/>
@@ -1145,8 +998,29 @@
       </w:r>
     </w:p>
     <w:p>
+      <w:pPr>
+        <w:pStyle w:val="ListParagraph"/>
+        <w:numPr>
+          <w:ilvl w:val="0"/>
+          <w:numId w:val="34"/>
+        </w:numPr>
+      </w:pPr>
       <w:r>
-        <w:t xml:space="preserve">There is no teardown requirement for this test </w:t>
+        <w:t xml:space="preserve">There </w:t>
+      </w:r>
+      <w:proofErr w:type="gramStart"/>
+      <w:r>
+        <w:t>is</w:t>
+      </w:r>
+      <w:proofErr w:type="gramEnd"/>
+      <w:r>
+        <w:t xml:space="preserve"> no teardown requirement</w:t>
+      </w:r>
+      <w:r>
+        <w:t>s</w:t>
+      </w:r>
+      <w:r>
+        <w:t xml:space="preserve"> for this test </w:t>
       </w:r>
     </w:p>
     <w:p>
@@ -1397,7 +1271,16 @@
                 <w:sz w:val="22"/>
                 <w:szCs w:val="22"/>
               </w:rPr>
-              <w:t>Select ‘d’ for checkout</w:t>
+              <w:t>Enter</w:t>
+            </w:r>
+            <w:r>
+              <w:rPr>
+                <w:rFonts w:asciiTheme="minorHAnsi" w:hAnsiTheme="minorHAnsi"/>
+                <w:color w:val="000000"/>
+                <w:sz w:val="22"/>
+                <w:szCs w:val="22"/>
+              </w:rPr>
+              <w:t xml:space="preserve"> ‘d’ for checkout</w:t>
             </w:r>
           </w:p>
         </w:tc>
@@ -2128,8 +2011,13 @@
               <w:jc w:val="center"/>
             </w:pPr>
             <w:r>
-              <w:t>Ian Blott</w:t>
-            </w:r>
+              <w:t xml:space="preserve">Ian </w:t>
+            </w:r>
+            <w:proofErr w:type="spellStart"/>
+            <w:r>
+              <w:t>Blott</w:t>
+            </w:r>
+            <w:proofErr w:type="spellEnd"/>
           </w:p>
         </w:tc>
         <w:tc>
@@ -2187,10 +2075,16 @@
               <w:t xml:space="preserve">09/10/18 </w:t>
             </w:r>
             <w:r>
-              <w:t>##:##</w:t>
-            </w:r>
-            <w:bookmarkStart w:id="1" w:name="_GoBack"/>
-            <w:bookmarkEnd w:id="1"/>
+              <w:t>#</w:t>
+            </w:r>
+            <w:proofErr w:type="gramStart"/>
+            <w:r>
+              <w:t>#:#</w:t>
+            </w:r>
+            <w:proofErr w:type="gramEnd"/>
+            <w:r>
+              <w:t>#</w:t>
+            </w:r>
           </w:p>
         </w:tc>
         <w:tc>
@@ -2203,8 +2097,13 @@
               <w:jc w:val="center"/>
             </w:pPr>
             <w:r>
-              <w:t>Ian Blott</w:t>
-            </w:r>
+              <w:t xml:space="preserve">Ian </w:t>
+            </w:r>
+            <w:proofErr w:type="spellStart"/>
+            <w:r>
+              <w:t>Blott</w:t>
+            </w:r>
+            <w:proofErr w:type="spellEnd"/>
           </w:p>
         </w:tc>
         <w:tc>
@@ -2250,6 +2149,1762 @@
       </w:tr>
     </w:tbl>
     <w:p/>
+    <w:p>
+      <w:r>
+        <w:br w:type="page"/>
+      </w:r>
+    </w:p>
+    <w:p>
+      <w:pPr>
+        <w:pStyle w:val="Heading2"/>
+        <w:rPr>
+          <w:b w:val="0"/>
+        </w:rPr>
+      </w:pPr>
+      <w:r>
+        <w:lastRenderedPageBreak/>
+        <w:t xml:space="preserve">Script </w:t>
+      </w:r>
+      <w:r>
+        <w:t>2</w:t>
+      </w:r>
+      <w:r>
+        <w:t xml:space="preserve">: </w:t>
+      </w:r>
+      <w:r>
+        <w:rPr>
+          <w:b w:val="0"/>
+        </w:rPr>
+        <w:t>It is possible to charge a room for service after the guest has checked out</w:t>
+      </w:r>
+    </w:p>
+    <w:p>
+      <w:pPr>
+        <w:pStyle w:val="Heading2"/>
+      </w:pPr>
+      <w:r>
+        <w:t>Script Description</w:t>
+      </w:r>
+    </w:p>
+    <w:p>
+      <w:pPr>
+        <w:pStyle w:val="Heading3"/>
+        <w:rPr>
+          <w:b w:val="0"/>
+          <w:i w:val="0"/>
+          <w:szCs w:val="22"/>
+        </w:rPr>
+      </w:pPr>
+      <w:r>
+        <w:rPr>
+          <w:b w:val="0"/>
+          <w:i w:val="0"/>
+          <w:szCs w:val="22"/>
+        </w:rPr>
+        <w:t>After a guest has checked out it is still possible to charge a service to their room</w:t>
+      </w:r>
+    </w:p>
+    <w:p>
+      <w:pPr>
+        <w:pStyle w:val="Heading3"/>
+      </w:pPr>
+      <w:r>
+        <w:t>Testing Requirements</w:t>
+      </w:r>
+    </w:p>
+    <w:p>
+      <w:pPr>
+        <w:pStyle w:val="Heading3"/>
+        <w:rPr>
+          <w:b w:val="0"/>
+          <w:i w:val="0"/>
+          <w:szCs w:val="22"/>
+        </w:rPr>
+      </w:pPr>
+      <w:r>
+        <w:rPr>
+          <w:b w:val="0"/>
+          <w:i w:val="0"/>
+          <w:szCs w:val="22"/>
+        </w:rPr>
+        <w:t xml:space="preserve">Create a guest and then </w:t>
+      </w:r>
+      <w:r>
+        <w:rPr>
+          <w:b w:val="0"/>
+          <w:i w:val="0"/>
+          <w:szCs w:val="22"/>
+        </w:rPr>
+        <w:t>check in</w:t>
+      </w:r>
+      <w:r>
+        <w:rPr>
+          <w:b w:val="0"/>
+          <w:i w:val="0"/>
+          <w:szCs w:val="22"/>
+        </w:rPr>
+        <w:t xml:space="preserve"> the guest. Then and a</w:t>
+      </w:r>
+      <w:r>
+        <w:rPr>
+          <w:b w:val="0"/>
+          <w:i w:val="0"/>
+          <w:szCs w:val="22"/>
+        </w:rPr>
+        <w:t xml:space="preserve"> service charge </w:t>
+      </w:r>
+      <w:r>
+        <w:rPr>
+          <w:b w:val="0"/>
+          <w:i w:val="0"/>
+          <w:szCs w:val="22"/>
+        </w:rPr>
+        <w:t>to their booking</w:t>
+      </w:r>
+    </w:p>
+    <w:tbl>
+      <w:tblPr>
+        <w:tblStyle w:val="TableGrid8"/>
+        <w:tblW w:w="5000" w:type="pct"/>
+        <w:tblLook w:val="04A0" w:firstRow="1" w:lastRow="0" w:firstColumn="1" w:lastColumn="0" w:noHBand="0" w:noVBand="1"/>
+      </w:tblPr>
+      <w:tblGrid>
+        <w:gridCol w:w="4259"/>
+        <w:gridCol w:w="4365"/>
+      </w:tblGrid>
+      <w:tr>
+        <w:trPr>
+          <w:cnfStyle w:val="100000000000" w:firstRow="1" w:lastRow="0" w:firstColumn="0" w:lastColumn="0" w:oddVBand="0" w:evenVBand="0" w:oddHBand="0" w:evenHBand="0" w:firstRowFirstColumn="0" w:firstRowLastColumn="0" w:lastRowFirstColumn="0" w:lastRowLastColumn="0"/>
+        </w:trPr>
+        <w:tc>
+          <w:tcPr>
+            <w:tcW w:w="2469" w:type="pct"/>
+          </w:tcPr>
+          <w:p>
+            <w:pPr>
+              <w:spacing w:before="0"/>
+            </w:pPr>
+            <w:r>
+              <w:t>Register &amp; Book a guest into a room</w:t>
+            </w:r>
+          </w:p>
+        </w:tc>
+        <w:tc>
+          <w:tcPr>
+            <w:tcW w:w="2531" w:type="pct"/>
+          </w:tcPr>
+          <w:p>
+            <w:pPr>
+              <w:spacing w:before="0"/>
+              <w:jc w:val="center"/>
+            </w:pPr>
+          </w:p>
+        </w:tc>
+      </w:tr>
+      <w:tr>
+        <w:tc>
+          <w:tcPr>
+            <w:tcW w:w="2469" w:type="pct"/>
+            <w:hideMark/>
+          </w:tcPr>
+          <w:p>
+            <w:pPr>
+              <w:spacing w:before="0"/>
+              <w:rPr>
+                <w:rFonts w:ascii="Calibri" w:hAnsi="Calibri"/>
+                <w:szCs w:val="22"/>
+              </w:rPr>
+            </w:pPr>
+            <w:r>
+              <w:t>Phone number</w:t>
+            </w:r>
+          </w:p>
+        </w:tc>
+        <w:tc>
+          <w:tcPr>
+            <w:tcW w:w="2531" w:type="pct"/>
+            <w:hideMark/>
+          </w:tcPr>
+          <w:p>
+            <w:pPr>
+              <w:spacing w:before="0"/>
+              <w:jc w:val="center"/>
+            </w:pPr>
+            <w:r>
+              <w:t>12345678</w:t>
+            </w:r>
+          </w:p>
+        </w:tc>
+      </w:tr>
+      <w:tr>
+        <w:tc>
+          <w:tcPr>
+            <w:tcW w:w="2469" w:type="pct"/>
+          </w:tcPr>
+          <w:p>
+            <w:pPr>
+              <w:spacing w:before="0"/>
+            </w:pPr>
+            <w:r>
+              <w:t>Guest Name</w:t>
+            </w:r>
+          </w:p>
+        </w:tc>
+        <w:tc>
+          <w:tcPr>
+            <w:tcW w:w="2531" w:type="pct"/>
+          </w:tcPr>
+          <w:p>
+            <w:pPr>
+              <w:spacing w:before="0"/>
+              <w:jc w:val="center"/>
+            </w:pPr>
+            <w:r>
+              <w:t>Daffodil</w:t>
+            </w:r>
+          </w:p>
+        </w:tc>
+      </w:tr>
+      <w:tr>
+        <w:tc>
+          <w:tcPr>
+            <w:tcW w:w="2469" w:type="pct"/>
+          </w:tcPr>
+          <w:p>
+            <w:pPr>
+              <w:spacing w:before="0"/>
+            </w:pPr>
+            <w:r>
+              <w:t>Guest Address</w:t>
+            </w:r>
+          </w:p>
+        </w:tc>
+        <w:tc>
+          <w:tcPr>
+            <w:tcW w:w="2531" w:type="pct"/>
+          </w:tcPr>
+          <w:p>
+            <w:pPr>
+              <w:spacing w:before="0"/>
+              <w:jc w:val="center"/>
+            </w:pPr>
+            <w:r>
+              <w:t>6 Tu</w:t>
+            </w:r>
+            <w:r>
+              <w:t>lip</w:t>
+            </w:r>
+            <w:r>
+              <w:t xml:space="preserve"> Cres</w:t>
+            </w:r>
+          </w:p>
+        </w:tc>
+      </w:tr>
+      <w:tr>
+        <w:tc>
+          <w:tcPr>
+            <w:tcW w:w="2469" w:type="pct"/>
+          </w:tcPr>
+          <w:p>
+            <w:pPr>
+              <w:spacing w:before="0"/>
+            </w:pPr>
+            <w:r>
+              <w:t>Room Type</w:t>
+            </w:r>
+          </w:p>
+        </w:tc>
+        <w:tc>
+          <w:tcPr>
+            <w:tcW w:w="2531" w:type="pct"/>
+          </w:tcPr>
+          <w:p>
+            <w:pPr>
+              <w:spacing w:before="0"/>
+              <w:jc w:val="center"/>
+            </w:pPr>
+            <w:r>
+              <w:t>S</w:t>
+            </w:r>
+          </w:p>
+        </w:tc>
+      </w:tr>
+      <w:tr>
+        <w:tc>
+          <w:tcPr>
+            <w:tcW w:w="2469" w:type="pct"/>
+          </w:tcPr>
+          <w:p>
+            <w:pPr>
+              <w:spacing w:before="0"/>
+            </w:pPr>
+            <w:r>
+              <w:t>Number of Occupants</w:t>
+            </w:r>
+          </w:p>
+        </w:tc>
+        <w:tc>
+          <w:tcPr>
+            <w:tcW w:w="2531" w:type="pct"/>
+          </w:tcPr>
+          <w:p>
+            <w:pPr>
+              <w:spacing w:before="0"/>
+              <w:jc w:val="center"/>
+            </w:pPr>
+            <w:r>
+              <w:t>1</w:t>
+            </w:r>
+          </w:p>
+        </w:tc>
+      </w:tr>
+      <w:tr>
+        <w:tc>
+          <w:tcPr>
+            <w:tcW w:w="2469" w:type="pct"/>
+          </w:tcPr>
+          <w:p>
+            <w:pPr>
+              <w:spacing w:before="0"/>
+            </w:pPr>
+            <w:r>
+              <w:t>Arrival Day</w:t>
+            </w:r>
+          </w:p>
+        </w:tc>
+        <w:tc>
+          <w:tcPr>
+            <w:tcW w:w="2531" w:type="pct"/>
+          </w:tcPr>
+          <w:p>
+            <w:pPr>
+              <w:spacing w:before="0"/>
+              <w:jc w:val="center"/>
+            </w:pPr>
+            <w:r>
+              <w:t>10</w:t>
+            </w:r>
+          </w:p>
+        </w:tc>
+      </w:tr>
+      <w:tr>
+        <w:tc>
+          <w:tcPr>
+            <w:tcW w:w="2469" w:type="pct"/>
+          </w:tcPr>
+          <w:p>
+            <w:pPr>
+              <w:spacing w:before="0"/>
+            </w:pPr>
+            <w:r>
+              <w:t>Arrival Month</w:t>
+            </w:r>
+          </w:p>
+        </w:tc>
+        <w:tc>
+          <w:tcPr>
+            <w:tcW w:w="2531" w:type="pct"/>
+          </w:tcPr>
+          <w:p>
+            <w:pPr>
+              <w:spacing w:before="0"/>
+              <w:jc w:val="center"/>
+            </w:pPr>
+            <w:r>
+              <w:t>10</w:t>
+            </w:r>
+          </w:p>
+        </w:tc>
+      </w:tr>
+      <w:tr>
+        <w:tc>
+          <w:tcPr>
+            <w:tcW w:w="2469" w:type="pct"/>
+          </w:tcPr>
+          <w:p>
+            <w:pPr>
+              <w:spacing w:before="0"/>
+            </w:pPr>
+            <w:r>
+              <w:t>Arrival Year</w:t>
+            </w:r>
+          </w:p>
+        </w:tc>
+        <w:tc>
+          <w:tcPr>
+            <w:tcW w:w="2531" w:type="pct"/>
+          </w:tcPr>
+          <w:p>
+            <w:pPr>
+              <w:spacing w:before="0"/>
+              <w:jc w:val="center"/>
+            </w:pPr>
+            <w:r>
+              <w:t>2018</w:t>
+            </w:r>
+          </w:p>
+        </w:tc>
+      </w:tr>
+      <w:tr>
+        <w:tc>
+          <w:tcPr>
+            <w:tcW w:w="2469" w:type="pct"/>
+          </w:tcPr>
+          <w:p>
+            <w:pPr>
+              <w:spacing w:before="0"/>
+            </w:pPr>
+            <w:r>
+              <w:t>Length of Stay</w:t>
+            </w:r>
+          </w:p>
+        </w:tc>
+        <w:tc>
+          <w:tcPr>
+            <w:tcW w:w="2531" w:type="pct"/>
+          </w:tcPr>
+          <w:p>
+            <w:pPr>
+              <w:spacing w:before="0"/>
+              <w:jc w:val="center"/>
+            </w:pPr>
+            <w:r>
+              <w:t>2</w:t>
+            </w:r>
+          </w:p>
+        </w:tc>
+      </w:tr>
+      <w:tr>
+        <w:tc>
+          <w:tcPr>
+            <w:tcW w:w="2469" w:type="pct"/>
+          </w:tcPr>
+          <w:p>
+            <w:pPr>
+              <w:spacing w:before="0"/>
+            </w:pPr>
+            <w:r>
+              <w:t>Card Type</w:t>
+            </w:r>
+          </w:p>
+        </w:tc>
+        <w:tc>
+          <w:tcPr>
+            <w:tcW w:w="2531" w:type="pct"/>
+          </w:tcPr>
+          <w:p>
+            <w:pPr>
+              <w:spacing w:before="0"/>
+              <w:jc w:val="center"/>
+            </w:pPr>
+            <w:r>
+              <w:t>V</w:t>
+            </w:r>
+          </w:p>
+        </w:tc>
+      </w:tr>
+      <w:tr>
+        <w:tc>
+          <w:tcPr>
+            <w:tcW w:w="2469" w:type="pct"/>
+          </w:tcPr>
+          <w:p>
+            <w:pPr>
+              <w:spacing w:before="0"/>
+            </w:pPr>
+            <w:r>
+              <w:t>Card Number</w:t>
+            </w:r>
+          </w:p>
+        </w:tc>
+        <w:tc>
+          <w:tcPr>
+            <w:tcW w:w="2531" w:type="pct"/>
+          </w:tcPr>
+          <w:p>
+            <w:pPr>
+              <w:spacing w:before="0"/>
+              <w:jc w:val="center"/>
+            </w:pPr>
+            <w:r>
+              <w:t>1</w:t>
+            </w:r>
+          </w:p>
+        </w:tc>
+      </w:tr>
+      <w:tr>
+        <w:tc>
+          <w:tcPr>
+            <w:tcW w:w="2469" w:type="pct"/>
+          </w:tcPr>
+          <w:p>
+            <w:pPr>
+              <w:spacing w:before="0"/>
+            </w:pPr>
+            <w:r>
+              <w:t>Card CCV</w:t>
+            </w:r>
+          </w:p>
+        </w:tc>
+        <w:tc>
+          <w:tcPr>
+            <w:tcW w:w="2531" w:type="pct"/>
+          </w:tcPr>
+          <w:p>
+            <w:pPr>
+              <w:spacing w:before="0"/>
+              <w:jc w:val="center"/>
+            </w:pPr>
+            <w:r>
+              <w:t>1</w:t>
+            </w:r>
+          </w:p>
+        </w:tc>
+      </w:tr>
+    </w:tbl>
+    <w:p>
+      <w:r>
+        <w:t>This registration will create a booking Confirmation Number of:</w:t>
+      </w:r>
+      <w:r>
+        <w:t xml:space="preserve"> 1092018101</w:t>
+      </w:r>
+      <w:r>
+        <w:t xml:space="preserve"> for room </w:t>
+      </w:r>
+      <w:proofErr w:type="gramStart"/>
+      <w:r>
+        <w:t>number  101</w:t>
+      </w:r>
+      <w:proofErr w:type="gramEnd"/>
+    </w:p>
+    <w:p/>
+    <w:tbl>
+      <w:tblPr>
+        <w:tblStyle w:val="TableGrid8"/>
+        <w:tblW w:w="5000" w:type="pct"/>
+        <w:tblLook w:val="04A0" w:firstRow="1" w:lastRow="0" w:firstColumn="1" w:lastColumn="0" w:noHBand="0" w:noVBand="1"/>
+      </w:tblPr>
+      <w:tblGrid>
+        <w:gridCol w:w="4259"/>
+        <w:gridCol w:w="4365"/>
+      </w:tblGrid>
+      <w:tr>
+        <w:trPr>
+          <w:cnfStyle w:val="100000000000" w:firstRow="1" w:lastRow="0" w:firstColumn="0" w:lastColumn="0" w:oddVBand="0" w:evenVBand="0" w:oddHBand="0" w:evenHBand="0" w:firstRowFirstColumn="0" w:firstRowLastColumn="0" w:lastRowFirstColumn="0" w:lastRowLastColumn="0"/>
+        </w:trPr>
+        <w:tc>
+          <w:tcPr>
+            <w:tcW w:w="2469" w:type="pct"/>
+          </w:tcPr>
+          <w:p>
+            <w:pPr>
+              <w:spacing w:before="0"/>
+            </w:pPr>
+            <w:r>
+              <w:t>Check</w:t>
+            </w:r>
+            <w:r>
+              <w:t xml:space="preserve"> </w:t>
+            </w:r>
+            <w:r>
+              <w:t>in Guest</w:t>
+            </w:r>
+          </w:p>
+        </w:tc>
+        <w:tc>
+          <w:tcPr>
+            <w:tcW w:w="2531" w:type="pct"/>
+          </w:tcPr>
+          <w:p>
+            <w:pPr>
+              <w:spacing w:before="0"/>
+              <w:jc w:val="center"/>
+            </w:pPr>
+          </w:p>
+        </w:tc>
+      </w:tr>
+      <w:tr>
+        <w:tc>
+          <w:tcPr>
+            <w:tcW w:w="2469" w:type="pct"/>
+            <w:hideMark/>
+          </w:tcPr>
+          <w:p>
+            <w:pPr>
+              <w:spacing w:before="0"/>
+              <w:rPr>
+                <w:rFonts w:ascii="Calibri" w:hAnsi="Calibri"/>
+                <w:szCs w:val="22"/>
+              </w:rPr>
+            </w:pPr>
+            <w:r>
+              <w:t>Confirmation Number</w:t>
+            </w:r>
+          </w:p>
+        </w:tc>
+        <w:tc>
+          <w:tcPr>
+            <w:tcW w:w="2531" w:type="pct"/>
+            <w:hideMark/>
+          </w:tcPr>
+          <w:p>
+            <w:pPr>
+              <w:spacing w:before="0"/>
+              <w:jc w:val="center"/>
+            </w:pPr>
+            <w:r>
+              <w:t>1092018101</w:t>
+            </w:r>
+          </w:p>
+        </w:tc>
+      </w:tr>
+    </w:tbl>
+    <w:p/>
+    <w:tbl>
+      <w:tblPr>
+        <w:tblStyle w:val="TableGrid8"/>
+        <w:tblW w:w="5000" w:type="pct"/>
+        <w:tblLook w:val="04A0" w:firstRow="1" w:lastRow="0" w:firstColumn="1" w:lastColumn="0" w:noHBand="0" w:noVBand="1"/>
+      </w:tblPr>
+      <w:tblGrid>
+        <w:gridCol w:w="4259"/>
+        <w:gridCol w:w="4365"/>
+      </w:tblGrid>
+      <w:tr>
+        <w:trPr>
+          <w:cnfStyle w:val="100000000000" w:firstRow="1" w:lastRow="0" w:firstColumn="0" w:lastColumn="0" w:oddVBand="0" w:evenVBand="0" w:oddHBand="0" w:evenHBand="0" w:firstRowFirstColumn="0" w:firstRowLastColumn="0" w:lastRowFirstColumn="0" w:lastRowLastColumn="0"/>
+        </w:trPr>
+        <w:tc>
+          <w:tcPr>
+            <w:tcW w:w="2469" w:type="pct"/>
+            <w:hideMark/>
+          </w:tcPr>
+          <w:p>
+            <w:pPr>
+              <w:spacing w:before="0"/>
+              <w:rPr>
+                <w:rFonts w:ascii="Calibri" w:hAnsi="Calibri"/>
+                <w:szCs w:val="22"/>
+              </w:rPr>
+            </w:pPr>
+            <w:r>
+              <w:t>Check Out Guest</w:t>
+            </w:r>
+          </w:p>
+        </w:tc>
+        <w:tc>
+          <w:tcPr>
+            <w:tcW w:w="2531" w:type="pct"/>
+            <w:hideMark/>
+          </w:tcPr>
+          <w:p>
+            <w:pPr>
+              <w:spacing w:before="0"/>
+              <w:jc w:val="center"/>
+              <w:rPr>
+                <w:b w:val="0"/>
+              </w:rPr>
+            </w:pPr>
+          </w:p>
+        </w:tc>
+      </w:tr>
+      <w:tr>
+        <w:tc>
+          <w:tcPr>
+            <w:tcW w:w="2469" w:type="pct"/>
+          </w:tcPr>
+          <w:p>
+            <w:pPr>
+              <w:spacing w:before="0"/>
+            </w:pPr>
+            <w:r>
+              <w:t>Room Number</w:t>
+            </w:r>
+          </w:p>
+        </w:tc>
+        <w:tc>
+          <w:tcPr>
+            <w:tcW w:w="2531" w:type="pct"/>
+          </w:tcPr>
+          <w:p>
+            <w:pPr>
+              <w:spacing w:before="0"/>
+              <w:jc w:val="center"/>
+            </w:pPr>
+            <w:r>
+              <w:t>101</w:t>
+            </w:r>
+          </w:p>
+        </w:tc>
+      </w:tr>
+      <w:tr>
+        <w:tc>
+          <w:tcPr>
+            <w:tcW w:w="2469" w:type="pct"/>
+          </w:tcPr>
+          <w:p>
+            <w:pPr>
+              <w:spacing w:before="0"/>
+            </w:pPr>
+            <w:r>
+              <w:t>Card Type</w:t>
+            </w:r>
+          </w:p>
+        </w:tc>
+        <w:tc>
+          <w:tcPr>
+            <w:tcW w:w="2531" w:type="pct"/>
+          </w:tcPr>
+          <w:p>
+            <w:pPr>
+              <w:spacing w:before="0"/>
+              <w:jc w:val="center"/>
+            </w:pPr>
+            <w:r>
+              <w:t>V</w:t>
+            </w:r>
+          </w:p>
+        </w:tc>
+      </w:tr>
+      <w:tr>
+        <w:tc>
+          <w:tcPr>
+            <w:tcW w:w="2469" w:type="pct"/>
+          </w:tcPr>
+          <w:p>
+            <w:pPr>
+              <w:spacing w:before="0"/>
+            </w:pPr>
+            <w:r>
+              <w:t>Card Number</w:t>
+            </w:r>
+          </w:p>
+        </w:tc>
+        <w:tc>
+          <w:tcPr>
+            <w:tcW w:w="2531" w:type="pct"/>
+          </w:tcPr>
+          <w:p>
+            <w:pPr>
+              <w:spacing w:before="0"/>
+              <w:jc w:val="center"/>
+            </w:pPr>
+            <w:r>
+              <w:t>1</w:t>
+            </w:r>
+          </w:p>
+        </w:tc>
+      </w:tr>
+      <w:tr>
+        <w:tc>
+          <w:tcPr>
+            <w:tcW w:w="2469" w:type="pct"/>
+          </w:tcPr>
+          <w:p>
+            <w:pPr>
+              <w:spacing w:before="0"/>
+            </w:pPr>
+            <w:r>
+              <w:t>Card CCV</w:t>
+            </w:r>
+          </w:p>
+        </w:tc>
+        <w:tc>
+          <w:tcPr>
+            <w:tcW w:w="2531" w:type="pct"/>
+          </w:tcPr>
+          <w:p>
+            <w:pPr>
+              <w:spacing w:before="0"/>
+              <w:jc w:val="center"/>
+            </w:pPr>
+            <w:r>
+              <w:t>1</w:t>
+            </w:r>
+          </w:p>
+        </w:tc>
+      </w:tr>
+    </w:tbl>
+    <w:p>
+      <w:pPr>
+        <w:pStyle w:val="Heading3"/>
+      </w:pPr>
+      <w:r>
+        <w:t>Setup</w:t>
+      </w:r>
+    </w:p>
+    <w:p>
+      <w:pPr>
+        <w:pStyle w:val="bp"/>
+        <w:numPr>
+          <w:ilvl w:val="0"/>
+          <w:numId w:val="33"/>
+        </w:numPr>
+        <w:spacing w:before="0"/>
+        <w:rPr>
+          <w:rFonts w:ascii="Arial" w:hAnsi="Arial"/>
+          <w:szCs w:val="22"/>
+        </w:rPr>
+      </w:pPr>
+      <w:r>
+        <w:rPr>
+          <w:rFonts w:ascii="Arial" w:hAnsi="Arial"/>
+          <w:szCs w:val="22"/>
+        </w:rPr>
+        <w:t>R</w:t>
+      </w:r>
+      <w:r>
+        <w:rPr>
+          <w:rFonts w:ascii="Arial" w:hAnsi="Arial"/>
+          <w:szCs w:val="22"/>
+        </w:rPr>
+        <w:t>egister</w:t>
+      </w:r>
+      <w:r>
+        <w:rPr>
+          <w:rFonts w:ascii="Arial" w:hAnsi="Arial"/>
+          <w:szCs w:val="22"/>
+        </w:rPr>
+        <w:t xml:space="preserve"> a g</w:t>
+      </w:r>
+      <w:r>
+        <w:rPr>
+          <w:rFonts w:ascii="Arial" w:hAnsi="Arial"/>
+          <w:szCs w:val="22"/>
+        </w:rPr>
+        <w:t>uest</w:t>
+      </w:r>
+    </w:p>
+    <w:p>
+      <w:pPr>
+        <w:pStyle w:val="bp"/>
+        <w:numPr>
+          <w:ilvl w:val="0"/>
+          <w:numId w:val="33"/>
+        </w:numPr>
+        <w:spacing w:before="0"/>
+        <w:rPr>
+          <w:rFonts w:ascii="Arial" w:hAnsi="Arial"/>
+          <w:szCs w:val="22"/>
+        </w:rPr>
+      </w:pPr>
+      <w:r>
+        <w:rPr>
+          <w:rFonts w:ascii="Arial" w:hAnsi="Arial"/>
+          <w:szCs w:val="22"/>
+        </w:rPr>
+        <w:t>B</w:t>
+      </w:r>
+      <w:r>
+        <w:rPr>
+          <w:rFonts w:ascii="Arial" w:hAnsi="Arial"/>
+          <w:szCs w:val="22"/>
+        </w:rPr>
+        <w:t xml:space="preserve">ook </w:t>
+      </w:r>
+      <w:r>
+        <w:rPr>
+          <w:rFonts w:ascii="Arial" w:hAnsi="Arial"/>
+          <w:szCs w:val="22"/>
+        </w:rPr>
+        <w:t>a g</w:t>
+      </w:r>
+      <w:r>
+        <w:rPr>
+          <w:rFonts w:ascii="Arial" w:hAnsi="Arial"/>
+          <w:szCs w:val="22"/>
+        </w:rPr>
+        <w:t xml:space="preserve">uest </w:t>
+      </w:r>
+      <w:r>
+        <w:rPr>
+          <w:rFonts w:ascii="Arial" w:hAnsi="Arial"/>
+          <w:szCs w:val="22"/>
+        </w:rPr>
+        <w:t>into a</w:t>
+      </w:r>
+      <w:r>
+        <w:rPr>
+          <w:rFonts w:ascii="Arial" w:hAnsi="Arial"/>
+          <w:szCs w:val="22"/>
+        </w:rPr>
+        <w:t xml:space="preserve"> room</w:t>
+      </w:r>
+    </w:p>
+    <w:p>
+      <w:pPr>
+        <w:pStyle w:val="bp"/>
+        <w:numPr>
+          <w:ilvl w:val="0"/>
+          <w:numId w:val="33"/>
+        </w:numPr>
+        <w:spacing w:before="0"/>
+        <w:rPr>
+          <w:rFonts w:ascii="Arial" w:hAnsi="Arial"/>
+          <w:szCs w:val="22"/>
+        </w:rPr>
+      </w:pPr>
+      <w:r>
+        <w:rPr>
+          <w:rFonts w:ascii="Arial" w:hAnsi="Arial"/>
+          <w:szCs w:val="22"/>
+        </w:rPr>
+        <w:t>Check in g</w:t>
+      </w:r>
+      <w:r>
+        <w:rPr>
+          <w:rFonts w:ascii="Arial" w:hAnsi="Arial"/>
+          <w:szCs w:val="22"/>
+        </w:rPr>
+        <w:t>uest</w:t>
+      </w:r>
+    </w:p>
+    <w:p>
+      <w:pPr>
+        <w:pStyle w:val="bp"/>
+        <w:numPr>
+          <w:ilvl w:val="0"/>
+          <w:numId w:val="33"/>
+        </w:numPr>
+        <w:spacing w:before="0"/>
+        <w:rPr>
+          <w:rFonts w:ascii="Arial" w:hAnsi="Arial"/>
+          <w:szCs w:val="22"/>
+        </w:rPr>
+      </w:pPr>
+      <w:r>
+        <w:rPr>
+          <w:rFonts w:ascii="Arial" w:hAnsi="Arial"/>
+          <w:szCs w:val="22"/>
+        </w:rPr>
+        <w:t>Check out guest</w:t>
+      </w:r>
+    </w:p>
+    <w:p>
+      <w:pPr>
+        <w:pStyle w:val="bp"/>
+        <w:spacing w:before="0"/>
+        <w:rPr>
+          <w:rFonts w:ascii="Arial" w:hAnsi="Arial"/>
+          <w:b/>
+          <w:i/>
+          <w:szCs w:val="22"/>
+        </w:rPr>
+      </w:pPr>
+      <w:r>
+        <w:rPr>
+          <w:rFonts w:ascii="Arial" w:hAnsi="Arial"/>
+          <w:b/>
+          <w:i/>
+          <w:szCs w:val="22"/>
+        </w:rPr>
+        <w:t>Data required</w:t>
+      </w:r>
+    </w:p>
+    <w:tbl>
+      <w:tblPr>
+        <w:tblStyle w:val="TableGrid8"/>
+        <w:tblW w:w="5000" w:type="pct"/>
+        <w:tblLook w:val="04A0" w:firstRow="1" w:lastRow="0" w:firstColumn="1" w:lastColumn="0" w:noHBand="0" w:noVBand="1"/>
+      </w:tblPr>
+      <w:tblGrid>
+        <w:gridCol w:w="4259"/>
+        <w:gridCol w:w="4365"/>
+      </w:tblGrid>
+      <w:tr>
+        <w:trPr>
+          <w:cnfStyle w:val="100000000000" w:firstRow="1" w:lastRow="0" w:firstColumn="0" w:lastColumn="0" w:oddVBand="0" w:evenVBand="0" w:oddHBand="0" w:evenHBand="0" w:firstRowFirstColumn="0" w:firstRowLastColumn="0" w:lastRowFirstColumn="0" w:lastRowLastColumn="0"/>
+        </w:trPr>
+        <w:tc>
+          <w:tcPr>
+            <w:tcW w:w="2469" w:type="pct"/>
+            <w:hideMark/>
+          </w:tcPr>
+          <w:p>
+            <w:pPr>
+              <w:spacing w:before="0"/>
+              <w:rPr>
+                <w:rFonts w:ascii="Calibri" w:hAnsi="Calibri"/>
+                <w:szCs w:val="22"/>
+              </w:rPr>
+            </w:pPr>
+            <w:r>
+              <w:t>Create Service Charge</w:t>
+            </w:r>
+          </w:p>
+        </w:tc>
+        <w:tc>
+          <w:tcPr>
+            <w:tcW w:w="2531" w:type="pct"/>
+            <w:hideMark/>
+          </w:tcPr>
+          <w:p>
+            <w:pPr>
+              <w:spacing w:before="0"/>
+              <w:jc w:val="center"/>
+              <w:rPr>
+                <w:b w:val="0"/>
+              </w:rPr>
+            </w:pPr>
+          </w:p>
+        </w:tc>
+      </w:tr>
+      <w:tr>
+        <w:tc>
+          <w:tcPr>
+            <w:tcW w:w="2469" w:type="pct"/>
+          </w:tcPr>
+          <w:p>
+            <w:pPr>
+              <w:spacing w:before="0"/>
+            </w:pPr>
+            <w:r>
+              <w:t>Room Number</w:t>
+            </w:r>
+          </w:p>
+        </w:tc>
+        <w:tc>
+          <w:tcPr>
+            <w:tcW w:w="2531" w:type="pct"/>
+          </w:tcPr>
+          <w:p>
+            <w:pPr>
+              <w:spacing w:before="0"/>
+              <w:jc w:val="center"/>
+            </w:pPr>
+            <w:r>
+              <w:t>101</w:t>
+            </w:r>
+          </w:p>
+        </w:tc>
+      </w:tr>
+    </w:tbl>
+    <w:p>
+      <w:pPr>
+        <w:pStyle w:val="Heading3"/>
+      </w:pPr>
+      <w:r>
+        <w:lastRenderedPageBreak/>
+        <w:t>Teardown</w:t>
+      </w:r>
+    </w:p>
+    <w:p>
+      <w:r>
+        <w:t xml:space="preserve">There </w:t>
+      </w:r>
+      <w:proofErr w:type="gramStart"/>
+      <w:r>
+        <w:t>is</w:t>
+      </w:r>
+      <w:proofErr w:type="gramEnd"/>
+      <w:r>
+        <w:t xml:space="preserve"> no teardown requirement</w:t>
+      </w:r>
+      <w:r>
+        <w:t>s</w:t>
+      </w:r>
+      <w:r>
+        <w:t xml:space="preserve"> for this test </w:t>
+      </w:r>
+    </w:p>
+    <w:p>
+      <w:pPr>
+        <w:pStyle w:val="Heading3"/>
+      </w:pPr>
+      <w:r>
+        <w:t>Script Steps</w:t>
+      </w:r>
+    </w:p>
+    <w:tbl>
+      <w:tblPr>
+        <w:tblStyle w:val="TableGrid8"/>
+        <w:tblW w:w="5000" w:type="pct"/>
+        <w:tblLook w:val="00A0" w:firstRow="1" w:lastRow="0" w:firstColumn="1" w:lastColumn="0" w:noHBand="0" w:noVBand="0"/>
+      </w:tblPr>
+      <w:tblGrid>
+        <w:gridCol w:w="843"/>
+        <w:gridCol w:w="3270"/>
+        <w:gridCol w:w="3250"/>
+        <w:gridCol w:w="1261"/>
+      </w:tblGrid>
+      <w:tr>
+        <w:trPr>
+          <w:cnfStyle w:val="100000000000" w:firstRow="1" w:lastRow="0" w:firstColumn="0" w:lastColumn="0" w:oddVBand="0" w:evenVBand="0" w:oddHBand="0" w:evenHBand="0" w:firstRowFirstColumn="0" w:firstRowLastColumn="0" w:lastRowFirstColumn="0" w:lastRowLastColumn="0"/>
+        </w:trPr>
+        <w:tc>
+          <w:tcPr>
+            <w:tcW w:w="489" w:type="pct"/>
+          </w:tcPr>
+          <w:p>
+            <w:pPr>
+              <w:spacing w:before="0"/>
+              <w:jc w:val="center"/>
+              <w:rPr>
+                <w:b w:val="0"/>
+                <w:bCs w:val="0"/>
+              </w:rPr>
+            </w:pPr>
+            <w:r>
+              <w:t>Step #</w:t>
+            </w:r>
+          </w:p>
+        </w:tc>
+        <w:tc>
+          <w:tcPr>
+            <w:tcW w:w="1896" w:type="pct"/>
+          </w:tcPr>
+          <w:p>
+            <w:pPr>
+              <w:spacing w:before="0"/>
+              <w:rPr>
+                <w:b w:val="0"/>
+                <w:bCs w:val="0"/>
+              </w:rPr>
+            </w:pPr>
+            <w:r>
+              <w:t>Test Action</w:t>
+            </w:r>
+          </w:p>
+        </w:tc>
+        <w:tc>
+          <w:tcPr>
+            <w:tcW w:w="1884" w:type="pct"/>
+          </w:tcPr>
+          <w:p>
+            <w:pPr>
+              <w:spacing w:before="0"/>
+              <w:rPr>
+                <w:b w:val="0"/>
+                <w:bCs w:val="0"/>
+              </w:rPr>
+            </w:pPr>
+            <w:r>
+              <w:t>Expected Results</w:t>
+            </w:r>
+          </w:p>
+        </w:tc>
+        <w:tc>
+          <w:tcPr>
+            <w:tcW w:w="731" w:type="pct"/>
+          </w:tcPr>
+          <w:p>
+            <w:pPr>
+              <w:spacing w:before="0"/>
+              <w:jc w:val="center"/>
+              <w:rPr>
+                <w:b w:val="0"/>
+                <w:bCs w:val="0"/>
+              </w:rPr>
+            </w:pPr>
+            <w:r>
+              <w:t>Pass/ Fail</w:t>
+            </w:r>
+          </w:p>
+        </w:tc>
+      </w:tr>
+      <w:tr>
+        <w:tc>
+          <w:tcPr>
+            <w:tcW w:w="489" w:type="pct"/>
+          </w:tcPr>
+          <w:p>
+            <w:pPr>
+              <w:spacing w:before="0"/>
+              <w:jc w:val="center"/>
+              <w:rPr>
+                <w:rFonts w:asciiTheme="minorHAnsi" w:hAnsiTheme="minorHAnsi"/>
+                <w:sz w:val="22"/>
+                <w:szCs w:val="22"/>
+              </w:rPr>
+            </w:pPr>
+            <w:r>
+              <w:rPr>
+                <w:rFonts w:asciiTheme="minorHAnsi" w:hAnsiTheme="minorHAnsi"/>
+                <w:sz w:val="22"/>
+                <w:szCs w:val="22"/>
+              </w:rPr>
+              <w:t>1</w:t>
+            </w:r>
+          </w:p>
+        </w:tc>
+        <w:tc>
+          <w:tcPr>
+            <w:tcW w:w="1896" w:type="pct"/>
+          </w:tcPr>
+          <w:p>
+            <w:pPr>
+              <w:spacing w:before="0"/>
+              <w:rPr>
+                <w:rFonts w:asciiTheme="minorHAnsi" w:hAnsiTheme="minorHAnsi"/>
+                <w:color w:val="000000"/>
+                <w:sz w:val="22"/>
+                <w:szCs w:val="22"/>
+                <w:lang w:val="en-AU" w:eastAsia="en-AU"/>
+              </w:rPr>
+            </w:pPr>
+          </w:p>
+        </w:tc>
+        <w:tc>
+          <w:tcPr>
+            <w:tcW w:w="1884" w:type="pct"/>
+          </w:tcPr>
+          <w:p>
+            <w:pPr>
+              <w:spacing w:before="0"/>
+              <w:rPr>
+                <w:rFonts w:asciiTheme="minorHAnsi" w:hAnsiTheme="minorHAnsi"/>
+                <w:color w:val="000000"/>
+                <w:sz w:val="22"/>
+                <w:szCs w:val="22"/>
+              </w:rPr>
+            </w:pPr>
+            <w:r>
+              <w:rPr>
+                <w:rFonts w:asciiTheme="minorHAnsi" w:hAnsiTheme="minorHAnsi"/>
+                <w:sz w:val="22"/>
+                <w:szCs w:val="22"/>
+              </w:rPr>
+              <w:t>D</w:t>
+            </w:r>
+            <w:r>
+              <w:rPr>
+                <w:rFonts w:asciiTheme="minorHAnsi" w:hAnsiTheme="minorHAnsi"/>
+                <w:sz w:val="22"/>
+                <w:szCs w:val="22"/>
+              </w:rPr>
+              <w:t xml:space="preserve">isplay </w:t>
+            </w:r>
+            <w:r>
+              <w:rPr>
+                <w:rFonts w:asciiTheme="minorHAnsi" w:hAnsiTheme="minorHAnsi"/>
+                <w:sz w:val="22"/>
+                <w:szCs w:val="22"/>
+              </w:rPr>
+              <w:t>main menu options</w:t>
+            </w:r>
+          </w:p>
+        </w:tc>
+        <w:tc>
+          <w:tcPr>
+            <w:tcW w:w="731" w:type="pct"/>
+          </w:tcPr>
+          <w:p>
+            <w:pPr>
+              <w:spacing w:before="0"/>
+              <w:jc w:val="center"/>
+              <w:rPr>
+                <w:rFonts w:asciiTheme="minorHAnsi" w:hAnsiTheme="minorHAnsi"/>
+                <w:sz w:val="22"/>
+                <w:szCs w:val="22"/>
+              </w:rPr>
+            </w:pPr>
+            <w:r>
+              <w:rPr>
+                <w:rFonts w:asciiTheme="minorHAnsi" w:hAnsiTheme="minorHAnsi"/>
+                <w:sz w:val="22"/>
+                <w:szCs w:val="22"/>
+              </w:rPr>
+              <w:t>P</w:t>
+            </w:r>
+          </w:p>
+        </w:tc>
+      </w:tr>
+      <w:tr>
+        <w:tc>
+          <w:tcPr>
+            <w:tcW w:w="489" w:type="pct"/>
+          </w:tcPr>
+          <w:p>
+            <w:pPr>
+              <w:spacing w:before="0"/>
+              <w:jc w:val="center"/>
+              <w:rPr>
+                <w:rFonts w:asciiTheme="minorHAnsi" w:hAnsiTheme="minorHAnsi"/>
+                <w:sz w:val="22"/>
+                <w:szCs w:val="22"/>
+              </w:rPr>
+            </w:pPr>
+            <w:r>
+              <w:rPr>
+                <w:rFonts w:asciiTheme="minorHAnsi" w:hAnsiTheme="minorHAnsi"/>
+                <w:sz w:val="22"/>
+                <w:szCs w:val="22"/>
+              </w:rPr>
+              <w:t>2</w:t>
+            </w:r>
+          </w:p>
+        </w:tc>
+        <w:tc>
+          <w:tcPr>
+            <w:tcW w:w="1896" w:type="pct"/>
+          </w:tcPr>
+          <w:p>
+            <w:pPr>
+              <w:spacing w:before="0"/>
+              <w:rPr>
+                <w:rFonts w:asciiTheme="minorHAnsi" w:hAnsiTheme="minorHAnsi"/>
+                <w:color w:val="000000"/>
+                <w:sz w:val="22"/>
+                <w:szCs w:val="22"/>
+              </w:rPr>
+            </w:pPr>
+            <w:r>
+              <w:rPr>
+                <w:rFonts w:asciiTheme="minorHAnsi" w:hAnsiTheme="minorHAnsi"/>
+                <w:color w:val="000000"/>
+                <w:sz w:val="22"/>
+                <w:szCs w:val="22"/>
+              </w:rPr>
+              <w:t>Enter</w:t>
+            </w:r>
+            <w:r>
+              <w:rPr>
+                <w:rFonts w:asciiTheme="minorHAnsi" w:hAnsiTheme="minorHAnsi"/>
+                <w:color w:val="000000"/>
+                <w:sz w:val="22"/>
+                <w:szCs w:val="22"/>
+              </w:rPr>
+              <w:t xml:space="preserve"> ‘</w:t>
+            </w:r>
+            <w:r>
+              <w:rPr>
+                <w:rFonts w:asciiTheme="minorHAnsi" w:hAnsiTheme="minorHAnsi"/>
+                <w:color w:val="000000"/>
+                <w:sz w:val="22"/>
+                <w:szCs w:val="22"/>
+              </w:rPr>
+              <w:t>r</w:t>
+            </w:r>
+            <w:r>
+              <w:rPr>
+                <w:rFonts w:asciiTheme="minorHAnsi" w:hAnsiTheme="minorHAnsi"/>
+                <w:color w:val="000000"/>
+                <w:sz w:val="22"/>
+                <w:szCs w:val="22"/>
+              </w:rPr>
+              <w:t xml:space="preserve">’ </w:t>
+            </w:r>
+            <w:r>
+              <w:rPr>
+                <w:rFonts w:asciiTheme="minorHAnsi" w:hAnsiTheme="minorHAnsi"/>
+                <w:color w:val="000000"/>
+                <w:sz w:val="22"/>
+                <w:szCs w:val="22"/>
+              </w:rPr>
+              <w:t>to Record a Service</w:t>
+            </w:r>
+          </w:p>
+        </w:tc>
+        <w:tc>
+          <w:tcPr>
+            <w:tcW w:w="1884" w:type="pct"/>
+          </w:tcPr>
+          <w:p>
+            <w:pPr>
+              <w:spacing w:before="0"/>
+              <w:rPr>
+                <w:rFonts w:asciiTheme="minorHAnsi" w:hAnsiTheme="minorHAnsi"/>
+                <w:color w:val="000000"/>
+                <w:sz w:val="22"/>
+                <w:szCs w:val="22"/>
+              </w:rPr>
+            </w:pPr>
+            <w:r>
+              <w:rPr>
+                <w:szCs w:val="22"/>
+              </w:rPr>
+              <w:t>Prompt user to e</w:t>
+            </w:r>
+            <w:r>
+              <w:rPr>
+                <w:szCs w:val="22"/>
+              </w:rPr>
+              <w:t>nter room number</w:t>
+            </w:r>
+          </w:p>
+        </w:tc>
+        <w:tc>
+          <w:tcPr>
+            <w:tcW w:w="731" w:type="pct"/>
+          </w:tcPr>
+          <w:p>
+            <w:pPr>
+              <w:spacing w:before="0"/>
+              <w:jc w:val="center"/>
+              <w:rPr>
+                <w:rFonts w:asciiTheme="minorHAnsi" w:hAnsiTheme="minorHAnsi"/>
+                <w:sz w:val="22"/>
+                <w:szCs w:val="22"/>
+              </w:rPr>
+            </w:pPr>
+            <w:r>
+              <w:rPr>
+                <w:rFonts w:asciiTheme="minorHAnsi" w:hAnsiTheme="minorHAnsi"/>
+                <w:sz w:val="22"/>
+                <w:szCs w:val="22"/>
+              </w:rPr>
+              <w:t>P</w:t>
+            </w:r>
+          </w:p>
+        </w:tc>
+      </w:tr>
+      <w:tr>
+        <w:tc>
+          <w:tcPr>
+            <w:tcW w:w="489" w:type="pct"/>
+          </w:tcPr>
+          <w:p>
+            <w:pPr>
+              <w:spacing w:before="0"/>
+              <w:jc w:val="center"/>
+              <w:rPr>
+                <w:rFonts w:asciiTheme="minorHAnsi" w:hAnsiTheme="minorHAnsi"/>
+                <w:sz w:val="22"/>
+                <w:szCs w:val="22"/>
+              </w:rPr>
+            </w:pPr>
+            <w:r>
+              <w:rPr>
+                <w:rFonts w:asciiTheme="minorHAnsi" w:hAnsiTheme="minorHAnsi"/>
+                <w:sz w:val="22"/>
+                <w:szCs w:val="22"/>
+              </w:rPr>
+              <w:t>3</w:t>
+            </w:r>
+          </w:p>
+        </w:tc>
+        <w:tc>
+          <w:tcPr>
+            <w:tcW w:w="1896" w:type="pct"/>
+          </w:tcPr>
+          <w:p>
+            <w:pPr>
+              <w:spacing w:before="0"/>
+              <w:rPr>
+                <w:rFonts w:asciiTheme="minorHAnsi" w:hAnsiTheme="minorHAnsi"/>
+                <w:color w:val="000000"/>
+                <w:sz w:val="22"/>
+                <w:szCs w:val="22"/>
+              </w:rPr>
+            </w:pPr>
+            <w:r>
+              <w:rPr>
+                <w:rFonts w:asciiTheme="minorHAnsi" w:hAnsiTheme="minorHAnsi"/>
+                <w:color w:val="000000"/>
+                <w:sz w:val="22"/>
+                <w:szCs w:val="22"/>
+              </w:rPr>
+              <w:t>Enter room number ‘101’</w:t>
+            </w:r>
+          </w:p>
+        </w:tc>
+        <w:tc>
+          <w:tcPr>
+            <w:tcW w:w="1884" w:type="pct"/>
+          </w:tcPr>
+          <w:p>
+            <w:pPr>
+              <w:spacing w:before="0"/>
+              <w:rPr>
+                <w:szCs w:val="22"/>
+              </w:rPr>
+            </w:pPr>
+            <w:r>
+              <w:rPr>
+                <w:szCs w:val="22"/>
+              </w:rPr>
+              <w:t>Display message “no active room booking for room: 101”</w:t>
+            </w:r>
+          </w:p>
+        </w:tc>
+        <w:tc>
+          <w:tcPr>
+            <w:tcW w:w="731" w:type="pct"/>
+          </w:tcPr>
+          <w:p>
+            <w:pPr>
+              <w:spacing w:before="0"/>
+              <w:jc w:val="center"/>
+              <w:rPr>
+                <w:rFonts w:asciiTheme="minorHAnsi" w:hAnsiTheme="minorHAnsi"/>
+                <w:sz w:val="22"/>
+                <w:szCs w:val="22"/>
+              </w:rPr>
+            </w:pPr>
+            <w:r>
+              <w:rPr>
+                <w:rFonts w:asciiTheme="minorHAnsi" w:hAnsiTheme="minorHAnsi"/>
+                <w:sz w:val="22"/>
+                <w:szCs w:val="22"/>
+              </w:rPr>
+              <w:t>F</w:t>
+            </w:r>
+          </w:p>
+        </w:tc>
+      </w:tr>
+    </w:tbl>
+    <w:p>
+      <w:pPr>
+        <w:pStyle w:val="Heading3"/>
+      </w:pPr>
+      <w:r>
+        <w:t>Test Execution</w:t>
+      </w:r>
+    </w:p>
+    <w:tbl>
+      <w:tblPr>
+        <w:tblStyle w:val="TableGrid8"/>
+        <w:tblW w:w="5000" w:type="pct"/>
+        <w:tblLook w:val="0020" w:firstRow="1" w:lastRow="0" w:firstColumn="0" w:lastColumn="0" w:noHBand="0" w:noVBand="0"/>
+      </w:tblPr>
+      <w:tblGrid>
+        <w:gridCol w:w="1798"/>
+        <w:gridCol w:w="1508"/>
+        <w:gridCol w:w="1289"/>
+        <w:gridCol w:w="1651"/>
+        <w:gridCol w:w="2378"/>
+      </w:tblGrid>
+      <w:tr>
+        <w:trPr>
+          <w:cnfStyle w:val="100000000000" w:firstRow="1" w:lastRow="0" w:firstColumn="0" w:lastColumn="0" w:oddVBand="0" w:evenVBand="0" w:oddHBand="0" w:evenHBand="0" w:firstRowFirstColumn="0" w:firstRowLastColumn="0" w:lastRowFirstColumn="0" w:lastRowLastColumn="0"/>
+        </w:trPr>
+        <w:tc>
+          <w:tcPr>
+            <w:tcW w:w="1042" w:type="pct"/>
+          </w:tcPr>
+          <w:p>
+            <w:pPr>
+              <w:spacing w:before="0"/>
+              <w:jc w:val="center"/>
+            </w:pPr>
+            <w:r>
+              <w:t>Date/Time</w:t>
+            </w:r>
+          </w:p>
+        </w:tc>
+        <w:tc>
+          <w:tcPr>
+            <w:tcW w:w="874" w:type="pct"/>
+          </w:tcPr>
+          <w:p>
+            <w:pPr>
+              <w:spacing w:before="0"/>
+              <w:jc w:val="center"/>
+            </w:pPr>
+            <w:r>
+              <w:t>Tester</w:t>
+            </w:r>
+          </w:p>
+        </w:tc>
+        <w:tc>
+          <w:tcPr>
+            <w:tcW w:w="747" w:type="pct"/>
+          </w:tcPr>
+          <w:p>
+            <w:pPr>
+              <w:spacing w:before="0"/>
+              <w:jc w:val="center"/>
+            </w:pPr>
+            <w:r>
+              <w:t>Test ID</w:t>
+            </w:r>
+          </w:p>
+        </w:tc>
+        <w:tc>
+          <w:tcPr>
+            <w:tcW w:w="957" w:type="pct"/>
+          </w:tcPr>
+          <w:p>
+            <w:pPr>
+              <w:spacing w:before="0"/>
+            </w:pPr>
+            <w:r>
+              <w:t>Test Phase</w:t>
+            </w:r>
+          </w:p>
+        </w:tc>
+        <w:tc>
+          <w:tcPr>
+            <w:tcW w:w="1379" w:type="pct"/>
+          </w:tcPr>
+          <w:p>
+            <w:pPr>
+              <w:spacing w:before="0"/>
+            </w:pPr>
+            <w:r>
+              <w:t>Status</w:t>
+            </w:r>
+          </w:p>
+        </w:tc>
+      </w:tr>
+      <w:tr>
+        <w:tc>
+          <w:tcPr>
+            <w:tcW w:w="1042" w:type="pct"/>
+          </w:tcPr>
+          <w:p>
+            <w:pPr>
+              <w:spacing w:before="0"/>
+              <w:jc w:val="center"/>
+            </w:pPr>
+            <w:r>
+              <w:t>09/10/18 1</w:t>
+            </w:r>
+            <w:r>
+              <w:t>2</w:t>
+            </w:r>
+            <w:r>
+              <w:t>:00</w:t>
+            </w:r>
+          </w:p>
+        </w:tc>
+        <w:tc>
+          <w:tcPr>
+            <w:tcW w:w="874" w:type="pct"/>
+          </w:tcPr>
+          <w:p>
+            <w:pPr>
+              <w:spacing w:before="0"/>
+              <w:jc w:val="center"/>
+            </w:pPr>
+            <w:r>
+              <w:t xml:space="preserve">Ian </w:t>
+            </w:r>
+            <w:proofErr w:type="spellStart"/>
+            <w:r>
+              <w:t>Blott</w:t>
+            </w:r>
+            <w:proofErr w:type="spellEnd"/>
+          </w:p>
+        </w:tc>
+        <w:tc>
+          <w:tcPr>
+            <w:tcW w:w="747" w:type="pct"/>
+          </w:tcPr>
+          <w:p>
+            <w:pPr>
+              <w:spacing w:before="0"/>
+              <w:jc w:val="center"/>
+            </w:pPr>
+            <w:r>
+              <w:t>Iblott01</w:t>
+            </w:r>
+          </w:p>
+        </w:tc>
+        <w:tc>
+          <w:tcPr>
+            <w:tcW w:w="957" w:type="pct"/>
+          </w:tcPr>
+          <w:p>
+            <w:pPr>
+              <w:spacing w:before="0"/>
+            </w:pPr>
+            <w:r>
+              <w:t>Bug replication</w:t>
+            </w:r>
+          </w:p>
+        </w:tc>
+        <w:tc>
+          <w:tcPr>
+            <w:tcW w:w="1379" w:type="pct"/>
+          </w:tcPr>
+          <w:p>
+            <w:pPr>
+              <w:spacing w:before="0"/>
+            </w:pPr>
+            <w:r>
+              <w:t>Failed</w:t>
+            </w:r>
+          </w:p>
+        </w:tc>
+      </w:tr>
+      <w:tr>
+        <w:tc>
+          <w:tcPr>
+            <w:tcW w:w="1042" w:type="pct"/>
+          </w:tcPr>
+          <w:p>
+            <w:pPr>
+              <w:spacing w:before="0"/>
+              <w:jc w:val="center"/>
+            </w:pPr>
+            <w:r>
+              <w:t>09/10/18 #</w:t>
+            </w:r>
+            <w:proofErr w:type="gramStart"/>
+            <w:r>
+              <w:t>#:#</w:t>
+            </w:r>
+            <w:proofErr w:type="gramEnd"/>
+            <w:r>
+              <w:t>#</w:t>
+            </w:r>
+          </w:p>
+        </w:tc>
+        <w:tc>
+          <w:tcPr>
+            <w:tcW w:w="874" w:type="pct"/>
+          </w:tcPr>
+          <w:p>
+            <w:pPr>
+              <w:spacing w:before="0"/>
+              <w:jc w:val="center"/>
+            </w:pPr>
+            <w:r>
+              <w:t xml:space="preserve">Ian </w:t>
+            </w:r>
+            <w:proofErr w:type="spellStart"/>
+            <w:r>
+              <w:t>Blott</w:t>
+            </w:r>
+            <w:proofErr w:type="spellEnd"/>
+          </w:p>
+        </w:tc>
+        <w:tc>
+          <w:tcPr>
+            <w:tcW w:w="747" w:type="pct"/>
+          </w:tcPr>
+          <w:p>
+            <w:pPr>
+              <w:spacing w:before="0"/>
+              <w:jc w:val="center"/>
+            </w:pPr>
+            <w:r>
+              <w:t>Iblott01</w:t>
+            </w:r>
+          </w:p>
+        </w:tc>
+        <w:tc>
+          <w:tcPr>
+            <w:tcW w:w="957" w:type="pct"/>
+          </w:tcPr>
+          <w:p>
+            <w:pPr>
+              <w:spacing w:before="0"/>
+            </w:pPr>
+            <w:r>
+              <w:t>Bug Fixing</w:t>
+            </w:r>
+          </w:p>
+        </w:tc>
+        <w:tc>
+          <w:tcPr>
+            <w:tcW w:w="1379" w:type="pct"/>
+          </w:tcPr>
+          <w:p>
+            <w:pPr>
+              <w:spacing w:before="0"/>
+            </w:pPr>
+          </w:p>
+        </w:tc>
+      </w:tr>
+    </w:tbl>
+    <w:p/>
+    <w:p>
+      <w:bookmarkStart w:id="1" w:name="_GoBack"/>
+      <w:bookmarkEnd w:id="1"/>
+    </w:p>
     <w:sectPr>
       <w:headerReference w:type="even" r:id="rId7"/>
       <w:headerReference w:type="default" r:id="rId8"/>
@@ -2609,8 +4264,17 @@
         <w:b/>
         <w:sz w:val="16"/>
       </w:rPr>
-      <w:t>Ian Blott</w:t>
+      <w:t xml:space="preserve">Ian </w:t>
     </w:r>
+    <w:proofErr w:type="spellStart"/>
+    <w:r>
+      <w:rPr>
+        <w:b/>
+        <w:sz w:val="16"/>
+      </w:rPr>
+      <w:t>Blott</w:t>
+    </w:r>
+    <w:proofErr w:type="spellEnd"/>
   </w:p>
 </w:ftr>
 </file>
@@ -2699,8 +4363,18 @@
         <w:bCs/>
         <w:sz w:val="24"/>
       </w:rPr>
-      <w:t>Ian Blott</w:t>
+      <w:t xml:space="preserve">Ian </w:t>
     </w:r>
+    <w:proofErr w:type="spellStart"/>
+    <w:r>
+      <w:rPr>
+        <w:b/>
+        <w:bCs/>
+        <w:sz w:val="24"/>
+      </w:rPr>
+      <w:t>Blott</w:t>
+    </w:r>
+    <w:proofErr w:type="spellEnd"/>
   </w:p>
   <w:p>
     <w:pPr>
@@ -5243,6 +6917,119 @@
     </w:lvl>
   </w:abstractNum>
   <w:abstractNum w:abstractNumId="25" w15:restartNumberingAfterBreak="0">
+    <w:nsid w:val="73177F6C"/>
+    <w:multiLevelType w:val="hybridMultilevel"/>
+    <w:tmpl w:val="7774152A"/>
+    <w:lvl w:ilvl="0" w:tplc="0C090001">
+      <w:start w:val="1"/>
+      <w:numFmt w:val="bullet"/>
+      <w:lvlText w:val=""/>
+      <w:lvlJc w:val="left"/>
+      <w:pPr>
+        <w:ind w:left="720" w:hanging="360"/>
+      </w:pPr>
+      <w:rPr>
+        <w:rFonts w:ascii="Symbol" w:hAnsi="Symbol" w:hint="default"/>
+      </w:rPr>
+    </w:lvl>
+    <w:lvl w:ilvl="1" w:tplc="0C090003" w:tentative="1">
+      <w:start w:val="1"/>
+      <w:numFmt w:val="bullet"/>
+      <w:lvlText w:val="o"/>
+      <w:lvlJc w:val="left"/>
+      <w:pPr>
+        <w:ind w:left="1440" w:hanging="360"/>
+      </w:pPr>
+      <w:rPr>
+        <w:rFonts w:ascii="Courier New" w:hAnsi="Courier New" w:cs="Courier New" w:hint="default"/>
+      </w:rPr>
+    </w:lvl>
+    <w:lvl w:ilvl="2" w:tplc="0C090005" w:tentative="1">
+      <w:start w:val="1"/>
+      <w:numFmt w:val="bullet"/>
+      <w:lvlText w:val=""/>
+      <w:lvlJc w:val="left"/>
+      <w:pPr>
+        <w:ind w:left="2160" w:hanging="360"/>
+      </w:pPr>
+      <w:rPr>
+        <w:rFonts w:ascii="Wingdings" w:hAnsi="Wingdings" w:hint="default"/>
+      </w:rPr>
+    </w:lvl>
+    <w:lvl w:ilvl="3" w:tplc="0C090001" w:tentative="1">
+      <w:start w:val="1"/>
+      <w:numFmt w:val="bullet"/>
+      <w:lvlText w:val=""/>
+      <w:lvlJc w:val="left"/>
+      <w:pPr>
+        <w:ind w:left="2880" w:hanging="360"/>
+      </w:pPr>
+      <w:rPr>
+        <w:rFonts w:ascii="Symbol" w:hAnsi="Symbol" w:hint="default"/>
+      </w:rPr>
+    </w:lvl>
+    <w:lvl w:ilvl="4" w:tplc="0C090003" w:tentative="1">
+      <w:start w:val="1"/>
+      <w:numFmt w:val="bullet"/>
+      <w:lvlText w:val="o"/>
+      <w:lvlJc w:val="left"/>
+      <w:pPr>
+        <w:ind w:left="3600" w:hanging="360"/>
+      </w:pPr>
+      <w:rPr>
+        <w:rFonts w:ascii="Courier New" w:hAnsi="Courier New" w:cs="Courier New" w:hint="default"/>
+      </w:rPr>
+    </w:lvl>
+    <w:lvl w:ilvl="5" w:tplc="0C090005" w:tentative="1">
+      <w:start w:val="1"/>
+      <w:numFmt w:val="bullet"/>
+      <w:lvlText w:val=""/>
+      <w:lvlJc w:val="left"/>
+      <w:pPr>
+        <w:ind w:left="4320" w:hanging="360"/>
+      </w:pPr>
+      <w:rPr>
+        <w:rFonts w:ascii="Wingdings" w:hAnsi="Wingdings" w:hint="default"/>
+      </w:rPr>
+    </w:lvl>
+    <w:lvl w:ilvl="6" w:tplc="0C090001" w:tentative="1">
+      <w:start w:val="1"/>
+      <w:numFmt w:val="bullet"/>
+      <w:lvlText w:val=""/>
+      <w:lvlJc w:val="left"/>
+      <w:pPr>
+        <w:ind w:left="5040" w:hanging="360"/>
+      </w:pPr>
+      <w:rPr>
+        <w:rFonts w:ascii="Symbol" w:hAnsi="Symbol" w:hint="default"/>
+      </w:rPr>
+    </w:lvl>
+    <w:lvl w:ilvl="7" w:tplc="0C090003" w:tentative="1">
+      <w:start w:val="1"/>
+      <w:numFmt w:val="bullet"/>
+      <w:lvlText w:val="o"/>
+      <w:lvlJc w:val="left"/>
+      <w:pPr>
+        <w:ind w:left="5760" w:hanging="360"/>
+      </w:pPr>
+      <w:rPr>
+        <w:rFonts w:ascii="Courier New" w:hAnsi="Courier New" w:cs="Courier New" w:hint="default"/>
+      </w:rPr>
+    </w:lvl>
+    <w:lvl w:ilvl="8" w:tplc="0C090005" w:tentative="1">
+      <w:start w:val="1"/>
+      <w:numFmt w:val="bullet"/>
+      <w:lvlText w:val=""/>
+      <w:lvlJc w:val="left"/>
+      <w:pPr>
+        <w:ind w:left="6480" w:hanging="360"/>
+      </w:pPr>
+      <w:rPr>
+        <w:rFonts w:ascii="Wingdings" w:hAnsi="Wingdings" w:hint="default"/>
+      </w:rPr>
+    </w:lvl>
+  </w:abstractNum>
+  <w:abstractNum w:abstractNumId="26" w15:restartNumberingAfterBreak="0">
     <w:nsid w:val="75994CC1"/>
     <w:multiLevelType w:val="hybridMultilevel"/>
     <w:tmpl w:val="A80C7E74"/>
@@ -5382,7 +7169,7 @@
       </w:rPr>
     </w:lvl>
   </w:abstractNum>
-  <w:abstractNum w:abstractNumId="26" w15:restartNumberingAfterBreak="0">
+  <w:abstractNum w:abstractNumId="27" w15:restartNumberingAfterBreak="0">
     <w:nsid w:val="7C9243DC"/>
     <w:multiLevelType w:val="hybridMultilevel"/>
     <w:tmpl w:val="2A2C2A82"/>
@@ -5596,7 +7383,7 @@
     <w:abstractNumId w:val="11"/>
   </w:num>
   <w:num w:numId="20">
-    <w:abstractNumId w:val="25"/>
+    <w:abstractNumId w:val="26"/>
   </w:num>
   <w:num w:numId="21">
     <w:abstractNumId w:val="21"/>
@@ -5611,7 +7398,7 @@
     <w:abstractNumId w:val="16"/>
   </w:num>
   <w:num w:numId="25">
-    <w:abstractNumId w:val="26"/>
+    <w:abstractNumId w:val="27"/>
   </w:num>
   <w:num w:numId="26">
     <w:abstractNumId w:val="20"/>
@@ -5636,6 +7423,9 @@
   </w:num>
   <w:num w:numId="33">
     <w:abstractNumId w:val="5"/>
+  </w:num>
+  <w:num w:numId="34">
+    <w:abstractNumId w:val="25"/>
   </w:num>
 </w:numbering>
 </file>

</xml_diff>

<commit_message>
changes to UAT test sheet
</commit_message>
<xml_diff>
--- a/debugging_docs/UAT.docx
+++ b/debugging_docs/UAT.docx
@@ -521,13 +521,8 @@
         <w:t xml:space="preserve"> 1092018101</w:t>
       </w:r>
       <w:r>
-        <w:t xml:space="preserve"> for room </w:t>
+        <w:t xml:space="preserve"> for room number  101</w:t>
       </w:r>
-      <w:proofErr w:type="gramStart"/>
-      <w:r>
-        <w:t>number  101</w:t>
-      </w:r>
-      <w:proofErr w:type="gramEnd"/>
     </w:p>
     <w:p/>
     <w:tbl>
@@ -1006,15 +1001,7 @@
         </w:numPr>
       </w:pPr>
       <w:r>
-        <w:t xml:space="preserve">There </w:t>
-      </w:r>
-      <w:proofErr w:type="gramStart"/>
-      <w:r>
-        <w:t>is</w:t>
-      </w:r>
-      <w:proofErr w:type="gramEnd"/>
-      <w:r>
-        <w:t xml:space="preserve"> no teardown requirement</w:t>
+        <w:t>There is no teardown requirement</w:t>
       </w:r>
       <w:r>
         <w:t>s</w:t>
@@ -2011,13 +1998,8 @@
               <w:jc w:val="center"/>
             </w:pPr>
             <w:r>
-              <w:t xml:space="preserve">Ian </w:t>
-            </w:r>
-            <w:proofErr w:type="spellStart"/>
-            <w:r>
-              <w:t>Blott</w:t>
-            </w:r>
-            <w:proofErr w:type="spellEnd"/>
+              <w:t>Ian Blott</w:t>
+            </w:r>
           </w:p>
         </w:tc>
         <w:tc>
@@ -2075,15 +2057,7 @@
               <w:t xml:space="preserve">09/10/18 </w:t>
             </w:r>
             <w:r>
-              <w:t>#</w:t>
-            </w:r>
-            <w:proofErr w:type="gramStart"/>
-            <w:r>
-              <w:t>#:#</w:t>
-            </w:r>
-            <w:proofErr w:type="gramEnd"/>
-            <w:r>
-              <w:t>#</w:t>
+              <w:t>##:##</w:t>
             </w:r>
           </w:p>
         </w:tc>
@@ -2097,13 +2071,8 @@
               <w:jc w:val="center"/>
             </w:pPr>
             <w:r>
-              <w:t xml:space="preserve">Ian </w:t>
-            </w:r>
-            <w:proofErr w:type="spellStart"/>
-            <w:r>
-              <w:t>Blott</w:t>
-            </w:r>
-            <w:proofErr w:type="spellEnd"/>
+              <w:t>Ian Blott</w:t>
+            </w:r>
           </w:p>
         </w:tc>
         <w:tc>
@@ -2670,13 +2639,8 @@
         <w:t xml:space="preserve"> 1092018101</w:t>
       </w:r>
       <w:r>
-        <w:t xml:space="preserve"> for room </w:t>
+        <w:t xml:space="preserve"> for room number  101</w:t>
       </w:r>
-      <w:proofErr w:type="gramStart"/>
-      <w:r>
-        <w:t>number  101</w:t>
-      </w:r>
-      <w:proofErr w:type="gramEnd"/>
     </w:p>
     <w:p/>
     <w:tbl>
@@ -3190,16 +3154,15 @@
       </w:r>
     </w:p>
     <w:p>
+      <w:pPr>
+        <w:pStyle w:val="ListParagraph"/>
+        <w:numPr>
+          <w:ilvl w:val="0"/>
+          <w:numId w:val="35"/>
+        </w:numPr>
+      </w:pPr>
       <w:r>
-        <w:t xml:space="preserve">There </w:t>
-      </w:r>
-      <w:proofErr w:type="gramStart"/>
-      <w:r>
-        <w:t>is</w:t>
-      </w:r>
-      <w:proofErr w:type="gramEnd"/>
-      <w:r>
-        <w:t xml:space="preserve"> no teardown requirement</w:t>
+        <w:t>There is no teardown requirement</w:t>
       </w:r>
       <w:r>
         <w:t>s</w:t>
@@ -3614,7 +3577,39 @@
               <w:rPr>
                 <w:szCs w:val="22"/>
               </w:rPr>
-              <w:t>Display message “no active room booking for room: 101”</w:t>
+              <w:t xml:space="preserve">Display </w:t>
+            </w:r>
+            <w:r>
+              <w:rPr>
+                <w:szCs w:val="22"/>
+              </w:rPr>
+              <w:t>invalid booking message</w:t>
+            </w:r>
+            <w:r>
+              <w:rPr>
+                <w:szCs w:val="22"/>
+              </w:rPr>
+              <w:br/>
+            </w:r>
+            <w:r>
+              <w:rPr>
+                <w:szCs w:val="22"/>
+              </w:rPr>
+              <w:t>"N</w:t>
+            </w:r>
+            <w:r>
+              <w:rPr>
+                <w:szCs w:val="22"/>
+              </w:rPr>
+              <w:t>o active booking for room id: 101</w:t>
+            </w:r>
+            <w:bookmarkStart w:id="1" w:name="_GoBack"/>
+            <w:bookmarkEnd w:id="1"/>
+            <w:r>
+              <w:rPr>
+                <w:szCs w:val="22"/>
+              </w:rPr>
+              <w:t>"</w:t>
             </w:r>
           </w:p>
         </w:tc>
@@ -3769,13 +3764,8 @@
               <w:jc w:val="center"/>
             </w:pPr>
             <w:r>
-              <w:t xml:space="preserve">Ian </w:t>
-            </w:r>
-            <w:proofErr w:type="spellStart"/>
-            <w:r>
-              <w:t>Blott</w:t>
-            </w:r>
-            <w:proofErr w:type="spellEnd"/>
+              <w:t>Ian Blott</w:t>
+            </w:r>
           </w:p>
         </w:tc>
         <w:tc>
@@ -3830,15 +3820,7 @@
               <w:jc w:val="center"/>
             </w:pPr>
             <w:r>
-              <w:t>09/10/18 #</w:t>
-            </w:r>
-            <w:proofErr w:type="gramStart"/>
-            <w:r>
-              <w:t>#:#</w:t>
-            </w:r>
-            <w:proofErr w:type="gramEnd"/>
-            <w:r>
-              <w:t>#</w:t>
+              <w:t>09/10/18 ##:##</w:t>
             </w:r>
           </w:p>
         </w:tc>
@@ -3852,13 +3834,8 @@
               <w:jc w:val="center"/>
             </w:pPr>
             <w:r>
-              <w:t xml:space="preserve">Ian </w:t>
-            </w:r>
-            <w:proofErr w:type="spellStart"/>
-            <w:r>
-              <w:t>Blott</w:t>
-            </w:r>
-            <w:proofErr w:type="spellEnd"/>
+              <w:t>Ian Blott</w:t>
+            </w:r>
           </w:p>
         </w:tc>
         <w:tc>
@@ -3901,10 +3878,7 @@
       </w:tr>
     </w:tbl>
     <w:p/>
-    <w:p>
-      <w:bookmarkStart w:id="1" w:name="_GoBack"/>
-      <w:bookmarkEnd w:id="1"/>
-    </w:p>
+    <w:p/>
     <w:sectPr>
       <w:headerReference w:type="even" r:id="rId7"/>
       <w:headerReference w:type="default" r:id="rId8"/>
@@ -4264,17 +4238,8 @@
         <w:b/>
         <w:sz w:val="16"/>
       </w:rPr>
-      <w:t xml:space="preserve">Ian </w:t>
+      <w:t>Ian Blott</w:t>
     </w:r>
-    <w:proofErr w:type="spellStart"/>
-    <w:r>
-      <w:rPr>
-        <w:b/>
-        <w:sz w:val="16"/>
-      </w:rPr>
-      <w:t>Blott</w:t>
-    </w:r>
-    <w:proofErr w:type="spellEnd"/>
   </w:p>
 </w:ftr>
 </file>
@@ -4363,18 +4328,8 @@
         <w:bCs/>
         <w:sz w:val="24"/>
       </w:rPr>
-      <w:t xml:space="preserve">Ian </w:t>
+      <w:t>Ian Blott</w:t>
     </w:r>
-    <w:proofErr w:type="spellStart"/>
-    <w:r>
-      <w:rPr>
-        <w:b/>
-        <w:bCs/>
-        <w:sz w:val="24"/>
-      </w:rPr>
-      <w:t>Blott</w:t>
-    </w:r>
-    <w:proofErr w:type="spellEnd"/>
   </w:p>
   <w:p>
     <w:pPr>
@@ -5765,6 +5720,119 @@
     </w:lvl>
   </w:abstractNum>
   <w:abstractNum w:abstractNumId="16" w15:restartNumberingAfterBreak="0">
+    <w:nsid w:val="41EA6B2E"/>
+    <w:multiLevelType w:val="hybridMultilevel"/>
+    <w:tmpl w:val="265638BC"/>
+    <w:lvl w:ilvl="0" w:tplc="0C090001">
+      <w:start w:val="1"/>
+      <w:numFmt w:val="bullet"/>
+      <w:lvlText w:val=""/>
+      <w:lvlJc w:val="left"/>
+      <w:pPr>
+        <w:ind w:left="720" w:hanging="360"/>
+      </w:pPr>
+      <w:rPr>
+        <w:rFonts w:ascii="Symbol" w:hAnsi="Symbol" w:hint="default"/>
+      </w:rPr>
+    </w:lvl>
+    <w:lvl w:ilvl="1" w:tplc="0C090003" w:tentative="1">
+      <w:start w:val="1"/>
+      <w:numFmt w:val="bullet"/>
+      <w:lvlText w:val="o"/>
+      <w:lvlJc w:val="left"/>
+      <w:pPr>
+        <w:ind w:left="1440" w:hanging="360"/>
+      </w:pPr>
+      <w:rPr>
+        <w:rFonts w:ascii="Courier New" w:hAnsi="Courier New" w:cs="Courier New" w:hint="default"/>
+      </w:rPr>
+    </w:lvl>
+    <w:lvl w:ilvl="2" w:tplc="0C090005" w:tentative="1">
+      <w:start w:val="1"/>
+      <w:numFmt w:val="bullet"/>
+      <w:lvlText w:val=""/>
+      <w:lvlJc w:val="left"/>
+      <w:pPr>
+        <w:ind w:left="2160" w:hanging="360"/>
+      </w:pPr>
+      <w:rPr>
+        <w:rFonts w:ascii="Wingdings" w:hAnsi="Wingdings" w:hint="default"/>
+      </w:rPr>
+    </w:lvl>
+    <w:lvl w:ilvl="3" w:tplc="0C090001" w:tentative="1">
+      <w:start w:val="1"/>
+      <w:numFmt w:val="bullet"/>
+      <w:lvlText w:val=""/>
+      <w:lvlJc w:val="left"/>
+      <w:pPr>
+        <w:ind w:left="2880" w:hanging="360"/>
+      </w:pPr>
+      <w:rPr>
+        <w:rFonts w:ascii="Symbol" w:hAnsi="Symbol" w:hint="default"/>
+      </w:rPr>
+    </w:lvl>
+    <w:lvl w:ilvl="4" w:tplc="0C090003" w:tentative="1">
+      <w:start w:val="1"/>
+      <w:numFmt w:val="bullet"/>
+      <w:lvlText w:val="o"/>
+      <w:lvlJc w:val="left"/>
+      <w:pPr>
+        <w:ind w:left="3600" w:hanging="360"/>
+      </w:pPr>
+      <w:rPr>
+        <w:rFonts w:ascii="Courier New" w:hAnsi="Courier New" w:cs="Courier New" w:hint="default"/>
+      </w:rPr>
+    </w:lvl>
+    <w:lvl w:ilvl="5" w:tplc="0C090005" w:tentative="1">
+      <w:start w:val="1"/>
+      <w:numFmt w:val="bullet"/>
+      <w:lvlText w:val=""/>
+      <w:lvlJc w:val="left"/>
+      <w:pPr>
+        <w:ind w:left="4320" w:hanging="360"/>
+      </w:pPr>
+      <w:rPr>
+        <w:rFonts w:ascii="Wingdings" w:hAnsi="Wingdings" w:hint="default"/>
+      </w:rPr>
+    </w:lvl>
+    <w:lvl w:ilvl="6" w:tplc="0C090001" w:tentative="1">
+      <w:start w:val="1"/>
+      <w:numFmt w:val="bullet"/>
+      <w:lvlText w:val=""/>
+      <w:lvlJc w:val="left"/>
+      <w:pPr>
+        <w:ind w:left="5040" w:hanging="360"/>
+      </w:pPr>
+      <w:rPr>
+        <w:rFonts w:ascii="Symbol" w:hAnsi="Symbol" w:hint="default"/>
+      </w:rPr>
+    </w:lvl>
+    <w:lvl w:ilvl="7" w:tplc="0C090003" w:tentative="1">
+      <w:start w:val="1"/>
+      <w:numFmt w:val="bullet"/>
+      <w:lvlText w:val="o"/>
+      <w:lvlJc w:val="left"/>
+      <w:pPr>
+        <w:ind w:left="5760" w:hanging="360"/>
+      </w:pPr>
+      <w:rPr>
+        <w:rFonts w:ascii="Courier New" w:hAnsi="Courier New" w:cs="Courier New" w:hint="default"/>
+      </w:rPr>
+    </w:lvl>
+    <w:lvl w:ilvl="8" w:tplc="0C090005" w:tentative="1">
+      <w:start w:val="1"/>
+      <w:numFmt w:val="bullet"/>
+      <w:lvlText w:val=""/>
+      <w:lvlJc w:val="left"/>
+      <w:pPr>
+        <w:ind w:left="6480" w:hanging="360"/>
+      </w:pPr>
+      <w:rPr>
+        <w:rFonts w:ascii="Wingdings" w:hAnsi="Wingdings" w:hint="default"/>
+      </w:rPr>
+    </w:lvl>
+  </w:abstractNum>
+  <w:abstractNum w:abstractNumId="17" w15:restartNumberingAfterBreak="0">
     <w:nsid w:val="48BE727F"/>
     <w:multiLevelType w:val="hybridMultilevel"/>
     <w:tmpl w:val="A8F66562"/>
@@ -5904,7 +5972,7 @@
       </w:rPr>
     </w:lvl>
   </w:abstractNum>
-  <w:abstractNum w:abstractNumId="17" w15:restartNumberingAfterBreak="0">
+  <w:abstractNum w:abstractNumId="18" w15:restartNumberingAfterBreak="0">
     <w:nsid w:val="4A707DB0"/>
     <w:multiLevelType w:val="hybridMultilevel"/>
     <w:tmpl w:val="39A00B9C"/>
@@ -6017,7 +6085,7 @@
       </w:rPr>
     </w:lvl>
   </w:abstractNum>
-  <w:abstractNum w:abstractNumId="18" w15:restartNumberingAfterBreak="0">
+  <w:abstractNum w:abstractNumId="19" w15:restartNumberingAfterBreak="0">
     <w:nsid w:val="4C1160F6"/>
     <w:multiLevelType w:val="hybridMultilevel"/>
     <w:tmpl w:val="F0CC89C8"/>
@@ -6157,7 +6225,7 @@
       </w:rPr>
     </w:lvl>
   </w:abstractNum>
-  <w:abstractNum w:abstractNumId="19" w15:restartNumberingAfterBreak="0">
+  <w:abstractNum w:abstractNumId="20" w15:restartNumberingAfterBreak="0">
     <w:nsid w:val="4E7B0489"/>
     <w:multiLevelType w:val="hybridMultilevel"/>
     <w:tmpl w:val="4142EC5C"/>
@@ -6270,7 +6338,7 @@
       </w:pPr>
     </w:lvl>
   </w:abstractNum>
-  <w:abstractNum w:abstractNumId="20" w15:restartNumberingAfterBreak="0">
+  <w:abstractNum w:abstractNumId="21" w15:restartNumberingAfterBreak="0">
     <w:nsid w:val="56891A83"/>
     <w:multiLevelType w:val="hybridMultilevel"/>
     <w:tmpl w:val="B434DC7A"/>
@@ -6410,7 +6478,7 @@
       </w:rPr>
     </w:lvl>
   </w:abstractNum>
-  <w:abstractNum w:abstractNumId="21" w15:restartNumberingAfterBreak="0">
+  <w:abstractNum w:abstractNumId="22" w15:restartNumberingAfterBreak="0">
     <w:nsid w:val="5F395799"/>
     <w:multiLevelType w:val="hybridMultilevel"/>
     <w:tmpl w:val="AEC2DE74"/>
@@ -6550,7 +6618,7 @@
       </w:rPr>
     </w:lvl>
   </w:abstractNum>
-  <w:abstractNum w:abstractNumId="22" w15:restartNumberingAfterBreak="0">
+  <w:abstractNum w:abstractNumId="23" w15:restartNumberingAfterBreak="0">
     <w:nsid w:val="64A85E38"/>
     <w:multiLevelType w:val="hybridMultilevel"/>
     <w:tmpl w:val="AB6AA9B8"/>
@@ -6690,7 +6758,7 @@
       </w:rPr>
     </w:lvl>
   </w:abstractNum>
-  <w:abstractNum w:abstractNumId="23" w15:restartNumberingAfterBreak="0">
+  <w:abstractNum w:abstractNumId="24" w15:restartNumberingAfterBreak="0">
     <w:nsid w:val="69D31AC4"/>
     <w:multiLevelType w:val="multilevel"/>
     <w:tmpl w:val="65F60B36"/>
@@ -6803,7 +6871,7 @@
       </w:pPr>
     </w:lvl>
   </w:abstractNum>
-  <w:abstractNum w:abstractNumId="24" w15:restartNumberingAfterBreak="0">
+  <w:abstractNum w:abstractNumId="25" w15:restartNumberingAfterBreak="0">
     <w:nsid w:val="73042466"/>
     <w:multiLevelType w:val="multilevel"/>
     <w:tmpl w:val="0409001D"/>
@@ -6916,7 +6984,7 @@
       </w:pPr>
     </w:lvl>
   </w:abstractNum>
-  <w:abstractNum w:abstractNumId="25" w15:restartNumberingAfterBreak="0">
+  <w:abstractNum w:abstractNumId="26" w15:restartNumberingAfterBreak="0">
     <w:nsid w:val="73177F6C"/>
     <w:multiLevelType w:val="hybridMultilevel"/>
     <w:tmpl w:val="7774152A"/>
@@ -7029,7 +7097,7 @@
       </w:rPr>
     </w:lvl>
   </w:abstractNum>
-  <w:abstractNum w:abstractNumId="26" w15:restartNumberingAfterBreak="0">
+  <w:abstractNum w:abstractNumId="27" w15:restartNumberingAfterBreak="0">
     <w:nsid w:val="75994CC1"/>
     <w:multiLevelType w:val="hybridMultilevel"/>
     <w:tmpl w:val="A80C7E74"/>
@@ -7169,7 +7237,7 @@
       </w:rPr>
     </w:lvl>
   </w:abstractNum>
-  <w:abstractNum w:abstractNumId="27" w15:restartNumberingAfterBreak="0">
+  <w:abstractNum w:abstractNumId="28" w15:restartNumberingAfterBreak="0">
     <w:nsid w:val="7C9243DC"/>
     <w:multiLevelType w:val="hybridMultilevel"/>
     <w:tmpl w:val="2A2C2A82"/>
@@ -7377,55 +7445,58 @@
     <w:abstractNumId w:val="12"/>
   </w:num>
   <w:num w:numId="18">
-    <w:abstractNumId w:val="22"/>
+    <w:abstractNumId w:val="23"/>
   </w:num>
   <w:num w:numId="19">
     <w:abstractNumId w:val="11"/>
   </w:num>
   <w:num w:numId="20">
-    <w:abstractNumId w:val="26"/>
+    <w:abstractNumId w:val="27"/>
   </w:num>
   <w:num w:numId="21">
-    <w:abstractNumId w:val="21"/>
+    <w:abstractNumId w:val="22"/>
   </w:num>
   <w:num w:numId="22">
-    <w:abstractNumId w:val="19"/>
+    <w:abstractNumId w:val="20"/>
   </w:num>
   <w:num w:numId="23">
     <w:abstractNumId w:val="14"/>
   </w:num>
   <w:num w:numId="24">
-    <w:abstractNumId w:val="16"/>
+    <w:abstractNumId w:val="17"/>
   </w:num>
   <w:num w:numId="25">
-    <w:abstractNumId w:val="27"/>
+    <w:abstractNumId w:val="28"/>
   </w:num>
   <w:num w:numId="26">
-    <w:abstractNumId w:val="20"/>
+    <w:abstractNumId w:val="21"/>
   </w:num>
   <w:num w:numId="27">
-    <w:abstractNumId w:val="18"/>
+    <w:abstractNumId w:val="19"/>
   </w:num>
   <w:num w:numId="28">
     <w:abstractNumId w:val="9"/>
   </w:num>
   <w:num w:numId="29">
-    <w:abstractNumId w:val="23"/>
+    <w:abstractNumId w:val="24"/>
   </w:num>
   <w:num w:numId="30">
-    <w:abstractNumId w:val="24"/>
+    <w:abstractNumId w:val="25"/>
   </w:num>
   <w:num w:numId="31">
     <w:abstractNumId w:val="8"/>
   </w:num>
   <w:num w:numId="32">
-    <w:abstractNumId w:val="17"/>
+    <w:abstractNumId w:val="18"/>
   </w:num>
   <w:num w:numId="33">
     <w:abstractNumId w:val="5"/>
   </w:num>
   <w:num w:numId="34">
-    <w:abstractNumId w:val="25"/>
+    <w:abstractNumId w:val="26"/>
+  </w:num>
+  <w:num w:numId="35">
+    <w:abstractNumId w:val="16"/>
   </w:num>
 </w:numbering>
 </file>

</xml_diff>

<commit_message>
tweak paper work files
</commit_message>
<xml_diff>
--- a/debugging_docs/UAT.docx
+++ b/debugging_docs/UAT.docx
@@ -128,13 +128,7 @@
               <w:spacing w:before="0"/>
             </w:pPr>
             <w:r>
-              <w:t xml:space="preserve">Register </w:t>
-            </w:r>
-            <w:r>
-              <w:t xml:space="preserve">&amp; </w:t>
-            </w:r>
-            <w:r>
-              <w:t>Book a guest into a room</w:t>
+              <w:t>Register &amp; Book a guest into a room</w:t>
             </w:r>
           </w:p>
         </w:tc>
@@ -875,14 +869,7 @@
           <w:rFonts w:ascii="Arial" w:hAnsi="Arial"/>
           <w:szCs w:val="22"/>
         </w:rPr>
-        <w:t>Check in</w:t>
-      </w:r>
-      <w:r>
-        <w:rPr>
-          <w:rFonts w:ascii="Arial" w:hAnsi="Arial"/>
-          <w:szCs w:val="22"/>
-        </w:rPr>
-        <w:t xml:space="preserve"> </w:t>
+        <w:t xml:space="preserve">Check in </w:t>
       </w:r>
       <w:r>
         <w:rPr>
@@ -1646,13 +1633,7 @@
               <w:rPr>
                 <w:szCs w:val="22"/>
               </w:rPr>
-              <w:t xml:space="preserve">Prompt user for credit card </w:t>
-            </w:r>
-            <w:r>
-              <w:rPr>
-                <w:szCs w:val="22"/>
-              </w:rPr>
-              <w:t>number</w:t>
+              <w:t>Prompt user for credit card number</w:t>
             </w:r>
           </w:p>
         </w:tc>
@@ -1738,13 +1719,7 @@
               <w:rPr>
                 <w:szCs w:val="22"/>
               </w:rPr>
-              <w:t xml:space="preserve">Prompt user for credit </w:t>
-            </w:r>
-            <w:r>
-              <w:rPr>
-                <w:szCs w:val="22"/>
-              </w:rPr>
-              <w:t>CCV</w:t>
+              <w:t>Prompt user for credit CCV</w:t>
             </w:r>
           </w:p>
         </w:tc>
@@ -1811,16 +1786,7 @@
                 <w:sz w:val="22"/>
                 <w:szCs w:val="22"/>
               </w:rPr>
-              <w:t xml:space="preserve">Enter Credit Card </w:t>
-            </w:r>
-            <w:r>
-              <w:rPr>
-                <w:rFonts w:asciiTheme="minorHAnsi" w:hAnsiTheme="minorHAnsi"/>
-                <w:color w:val="000000"/>
-                <w:sz w:val="22"/>
-                <w:szCs w:val="22"/>
-              </w:rPr>
-              <w:t>CCV</w:t>
+              <w:t>Enter Credit Card CCV</w:t>
             </w:r>
           </w:p>
         </w:tc>
@@ -2057,7 +2023,13 @@
               <w:t xml:space="preserve">09/10/18 </w:t>
             </w:r>
             <w:r>
-              <w:t>##:##</w:t>
+              <w:t>16</w:t>
+            </w:r>
+            <w:r>
+              <w:t>:</w:t>
+            </w:r>
+            <w:r>
+              <w:t>30</w:t>
             </w:r>
           </w:p>
         </w:tc>
@@ -2098,10 +2070,7 @@
               <w:spacing w:before="0"/>
             </w:pPr>
             <w:r>
-              <w:t xml:space="preserve">Bug </w:t>
-            </w:r>
-            <w:r>
-              <w:t>Fixing</w:t>
+              <w:t>Bug Fixing</w:t>
             </w:r>
           </w:p>
         </w:tc>
@@ -2113,6 +2082,9 @@
             <w:pPr>
               <w:spacing w:before="0"/>
             </w:pPr>
+            <w:r>
+              <w:t>Passed</w:t>
+            </w:r>
           </w:p>
         </w:tc>
       </w:tr>
@@ -2132,13 +2104,7 @@
       </w:pPr>
       <w:r>
         <w:lastRenderedPageBreak/>
-        <w:t xml:space="preserve">Script </w:t>
-      </w:r>
-      <w:r>
-        <w:t>2</w:t>
-      </w:r>
-      <w:r>
-        <w:t xml:space="preserve">: </w:t>
+        <w:t xml:space="preserve">Script 2: </w:t>
       </w:r>
       <w:r>
         <w:rPr>
@@ -3603,8 +3569,6 @@
               </w:rPr>
               <w:t>o active booking for room id: 101</w:t>
             </w:r>
-            <w:bookmarkStart w:id="1" w:name="_GoBack"/>
-            <w:bookmarkEnd w:id="1"/>
             <w:r>
               <w:rPr>
                 <w:szCs w:val="22"/>
@@ -3820,7 +3784,15 @@
               <w:jc w:val="center"/>
             </w:pPr>
             <w:r>
-              <w:t>09/10/18 ##:##</w:t>
+              <w:t xml:space="preserve">09/10/18 </w:t>
+            </w:r>
+            <w:r>
+              <w:t>16:</w:t>
+            </w:r>
+            <w:bookmarkStart w:id="1" w:name="_GoBack"/>
+            <w:bookmarkEnd w:id="1"/>
+            <w:r>
+              <w:t>30</w:t>
             </w:r>
           </w:p>
         </w:tc>
@@ -3873,6 +3845,9 @@
             <w:pPr>
               <w:spacing w:before="0"/>
             </w:pPr>
+            <w:r>
+              <w:t>Passed</w:t>
+            </w:r>
           </w:p>
         </w:tc>
       </w:tr>
@@ -3963,7 +3938,7 @@
         <w:noProof/>
         <w:sz w:val="16"/>
       </w:rPr>
-      <w:t>10/8/2018</w:t>
+      <w:t>10/9/2018</w:t>
     </w:r>
     <w:r>
       <w:rPr>
@@ -4205,21 +4180,7 @@
         <w:noProof/>
         <w:sz w:val="16"/>
       </w:rPr>
-      <w:t>10/</w:t>
-    </w:r>
-    <w:r>
-      <w:rPr>
-        <w:noProof/>
-        <w:sz w:val="16"/>
-      </w:rPr>
-      <w:t>10</w:t>
-    </w:r>
-    <w:r>
-      <w:rPr>
-        <w:noProof/>
-        <w:sz w:val="16"/>
-      </w:rPr>
-      <w:t>/2018</w:t>
+      <w:t>10/9/2018</w:t>
     </w:r>
     <w:r>
       <w:rPr>

</xml_diff>